<commit_message>
Entrega final laboratorio grafos
</commit_message>
<xml_diff>
--- a/Docs/Observaciones-Lab 10.docx
+++ b/Docs/Observaciones-Lab 10.docx
@@ -37,57 +37,32 @@
           <w:noProof w:val="0"/>
           <w:lang w:val="es-CO"/>
         </w:rPr>
-        <w:t xml:space="preserve">Estudiante </w:t>
+        <w:t xml:space="preserve">Valentina Uribe </w:t>
       </w:r>
       <w:r>
         <w:rPr>
           <w:noProof w:val="0"/>
           <w:lang w:val="es-CO"/>
         </w:rPr>
-        <w:t xml:space="preserve">1 Cod </w:t>
-      </w:r>
-      <w:proofErr w:type="spellStart"/>
-      <w:r>
+        <w:t>201817485</w:t>
+      </w:r>
+    </w:p>
+    <w:p>
+      <w:pPr>
+        <w:spacing w:after="0"/>
+        <w:jc w:val="right"/>
         <w:rPr>
           <w:noProof w:val="0"/>
           <w:lang w:val="es-CO"/>
         </w:rPr>
-        <w:t>XXXX</w:t>
-      </w:r>
-      <w:proofErr w:type="spellEnd"/>
-    </w:p>
-    <w:p>
-      <w:pPr>
-        <w:spacing w:after="0"/>
-        <w:jc w:val="right"/>
+      </w:pPr>
+      <w:r>
         <w:rPr>
           <w:noProof w:val="0"/>
           <w:lang w:val="es-CO"/>
         </w:rPr>
-      </w:pPr>
-      <w:r>
-        <w:rPr>
-          <w:noProof w:val="0"/>
-          <w:lang w:val="es-CO"/>
-        </w:rPr>
-        <w:t xml:space="preserve">Estudiante </w:t>
-      </w:r>
-      <w:r>
-        <w:rPr>
-          <w:noProof w:val="0"/>
-          <w:lang w:val="es-CO"/>
-        </w:rPr>
-        <w:t xml:space="preserve">2 Cod </w:t>
-      </w:r>
-      <w:proofErr w:type="spellStart"/>
-      <w:r>
-        <w:rPr>
-          <w:noProof w:val="0"/>
-          <w:lang w:val="es-CO"/>
-        </w:rPr>
-        <w:t>XXXX</w:t>
-      </w:r>
-      <w:proofErr w:type="spellEnd"/>
+        <w:t>Gregorio Salazar 202022085</w:t>
+      </w:r>
     </w:p>
     <w:p>
       <w:pPr>
@@ -133,14 +108,166 @@
     </w:p>
     <w:p>
       <w:pPr>
+        <w:shd w:val="clear" w:color="auto" w:fill="1E1E1E"/>
+        <w:spacing w:after="0" w:line="285" w:lineRule="atLeast"/>
+        <w:ind w:left="360" w:firstLine="360"/>
+        <w:rPr>
+          <w:rFonts w:ascii="Consolas" w:eastAsia="Times New Roman" w:hAnsi="Consolas" w:cs="Times New Roman"/>
+          <w:color w:val="D4D4D4"/>
+          <w:sz w:val="21"/>
+          <w:szCs w:val="21"/>
+          <w:lang w:val="es-CO" w:eastAsia="en-US"/>
+        </w:rPr>
+      </w:pPr>
+      <w:r>
+        <w:rPr>
+          <w:rFonts w:ascii="Consolas" w:eastAsia="Times New Roman" w:hAnsi="Consolas" w:cs="Times New Roman"/>
+          <w:color w:val="4EC9B0"/>
+          <w:sz w:val="21"/>
+          <w:szCs w:val="21"/>
+          <w:lang w:val="es-CO" w:eastAsia="en-US"/>
+        </w:rPr>
+        <w:t>sys</w:t>
+      </w:r>
+      <w:r>
+        <w:rPr>
+          <w:rFonts w:ascii="Consolas" w:eastAsia="Times New Roman" w:hAnsi="Consolas" w:cs="Times New Roman"/>
+          <w:color w:val="D4D4D4"/>
+          <w:sz w:val="21"/>
+          <w:szCs w:val="21"/>
+          <w:lang w:val="es-CO" w:eastAsia="en-US"/>
+        </w:rPr>
+        <w:t>.</w:t>
+      </w:r>
+      <w:r>
+        <w:rPr>
+          <w:rFonts w:ascii="Consolas" w:eastAsia="Times New Roman" w:hAnsi="Consolas" w:cs="Times New Roman"/>
+          <w:color w:val="DCDCAA"/>
+          <w:sz w:val="21"/>
+          <w:szCs w:val="21"/>
+          <w:lang w:val="es-CO" w:eastAsia="en-US"/>
+        </w:rPr>
+        <w:t>setrecursionlimit</w:t>
+      </w:r>
+      <w:r>
+        <w:rPr>
+          <w:rFonts w:ascii="Consolas" w:eastAsia="Times New Roman" w:hAnsi="Consolas" w:cs="Times New Roman"/>
+          <w:color w:val="D4D4D4"/>
+          <w:sz w:val="21"/>
+          <w:szCs w:val="21"/>
+          <w:lang w:val="es-CO" w:eastAsia="en-US"/>
+        </w:rPr>
+        <w:t>(</w:t>
+      </w:r>
+      <w:r>
+        <w:rPr>
+          <w:rFonts w:ascii="Consolas" w:eastAsia="Times New Roman" w:hAnsi="Consolas" w:cs="Times New Roman"/>
+          <w:color w:val="B5CEA8"/>
+          <w:sz w:val="21"/>
+          <w:szCs w:val="21"/>
+          <w:lang w:val="es-CO" w:eastAsia="en-US"/>
+        </w:rPr>
+        <w:t>2</w:t>
+      </w:r>
+      <w:r>
+        <w:rPr>
+          <w:rFonts w:ascii="Consolas" w:eastAsia="Times New Roman" w:hAnsi="Consolas" w:cs="Times New Roman"/>
+          <w:color w:val="D4D4D4"/>
+          <w:sz w:val="21"/>
+          <w:szCs w:val="21"/>
+          <w:lang w:val="es-CO" w:eastAsia="en-US"/>
+        </w:rPr>
+        <w:t> ** </w:t>
+      </w:r>
+      <w:r>
+        <w:rPr>
+          <w:rFonts w:ascii="Consolas" w:eastAsia="Times New Roman" w:hAnsi="Consolas" w:cs="Times New Roman"/>
+          <w:color w:val="B5CEA8"/>
+          <w:sz w:val="21"/>
+          <w:szCs w:val="21"/>
+          <w:lang w:val="es-CO" w:eastAsia="en-US"/>
+        </w:rPr>
+        <w:t>20</w:t>
+      </w:r>
+      <w:r>
+        <w:rPr>
+          <w:rFonts w:ascii="Consolas" w:eastAsia="Times New Roman" w:hAnsi="Consolas" w:cs="Times New Roman"/>
+          <w:color w:val="D4D4D4"/>
+          <w:sz w:val="21"/>
+          <w:szCs w:val="21"/>
+          <w:lang w:val="es-CO" w:eastAsia="en-US"/>
+        </w:rPr>
+        <w:t>)</w:t>
+      </w:r>
+    </w:p>
+    <w:p>
+      <w:pPr>
         <w:pStyle w:val="ListParagraph"/>
         <w:spacing w:after="0"/>
         <w:jc w:val="both"/>
         <w:rPr>
           <w:rFonts w:ascii="Dax-Regular" w:hAnsi="Dax-Regular"/>
-          <w:lang w:val="es-419"/>
-        </w:rPr>
-      </w:pPr>
+          <w:lang w:val="es-CO"/>
+        </w:rPr>
+      </w:pPr>
+      <w:r>
+        <w:rPr>
+          <w:rFonts w:ascii="Dax-Regular" w:hAnsi="Dax-Regular"/>
+          <w:lang w:val="es-419"/>
+        </w:rPr>
+        <w:t>en</w:t>
+      </w:r>
+      <w:r>
+        <w:rPr>
+          <w:rFonts w:ascii="Dax-Regular" w:hAnsi="Dax-Regular"/>
+          <w:lang w:val="es-419"/>
+        </w:rPr>
+        <w:t xml:space="preserve"> la vista del laboratorio </w:t>
+      </w:r>
+      <w:proofErr w:type="spellStart"/>
+      <w:r>
+        <w:rPr>
+          <w:rFonts w:ascii="Dax-Regular" w:hAnsi="Dax-Regular"/>
+          <w:lang w:val="es-419"/>
+        </w:rPr>
+        <w:t>est</w:t>
+      </w:r>
+      <w:proofErr w:type="spellEnd"/>
+      <w:r>
+        <w:rPr>
+          <w:rFonts w:ascii="Dax-Regular" w:hAnsi="Dax-Regular"/>
+          <w:lang w:val="es-CO"/>
+        </w:rPr>
+        <w:t>á</w:t>
+      </w:r>
+      <w:r>
+        <w:rPr>
+          <w:rFonts w:ascii="Dax-Regular" w:hAnsi="Dax-Regular"/>
+          <w:lang w:val="es-CO"/>
+        </w:rPr>
+        <w:t xml:space="preserve"> esta línea de código. Esto le da la instrucción a Python de </w:t>
+      </w:r>
+      <w:r>
+        <w:rPr>
+          <w:rFonts w:ascii="Dax-Regular" w:hAnsi="Dax-Regular"/>
+          <w:lang w:val="es-CO"/>
+        </w:rPr>
+        <w:t>poner el límite de recursión a 2^20=10485</w:t>
+      </w:r>
+      <w:r>
+        <w:rPr>
+          <w:rFonts w:ascii="Dax-Regular" w:hAnsi="Dax-Regular"/>
+          <w:lang w:val="es-CO"/>
+        </w:rPr>
+        <w:t>76</w:t>
+      </w:r>
+      <w:r>
+        <w:rPr>
+          <w:rFonts w:ascii="Dax-Regular" w:hAnsi="Dax-Regular"/>
+          <w:lang w:val="es-CO"/>
+        </w:rPr>
+        <w:t>.</w:t>
+      </w:r>
     </w:p>
     <w:p>
       <w:pPr>
@@ -172,6 +299,124 @@
           <w:lang w:val="es-419"/>
         </w:rPr>
       </w:pPr>
+      <w:r>
+        <w:rPr>
+          <w:rFonts w:ascii="Dax-Regular" w:hAnsi="Dax-Regular"/>
+          <w:lang w:val="es-419"/>
+        </w:rPr>
+        <w:t xml:space="preserve">Los algoritmos utilizados como </w:t>
+      </w:r>
+      <w:proofErr w:type="spellStart"/>
+      <w:r>
+        <w:rPr>
+          <w:rFonts w:ascii="Dax-Regular" w:hAnsi="Dax-Regular"/>
+          <w:lang w:val="es-419"/>
+        </w:rPr>
+        <w:t>dijk</w:t>
+      </w:r>
+      <w:r>
+        <w:rPr>
+          <w:rFonts w:ascii="Dax-Regular" w:hAnsi="Dax-Regular"/>
+          <w:lang w:val="es-419"/>
+        </w:rPr>
+        <w:t>s</w:t>
+      </w:r>
+      <w:r>
+        <w:rPr>
+          <w:rFonts w:ascii="Dax-Regular" w:hAnsi="Dax-Regular"/>
+          <w:lang w:val="es-419"/>
+        </w:rPr>
+        <w:t>tra</w:t>
+      </w:r>
+      <w:proofErr w:type="spellEnd"/>
+      <w:r>
+        <w:rPr>
+          <w:rFonts w:ascii="Dax-Regular" w:hAnsi="Dax-Regular"/>
+          <w:lang w:val="es-419"/>
+        </w:rPr>
+        <w:t xml:space="preserve"> y </w:t>
+      </w:r>
+      <w:proofErr w:type="spellStart"/>
+      <w:r>
+        <w:rPr>
+          <w:rFonts w:ascii="Dax-Regular" w:hAnsi="Dax-Regular"/>
+          <w:lang w:val="es-419"/>
+        </w:rPr>
+        <w:t>kosaraju</w:t>
+      </w:r>
+      <w:proofErr w:type="spellEnd"/>
+      <w:r>
+        <w:rPr>
+          <w:rFonts w:ascii="Dax-Regular" w:hAnsi="Dax-Regular"/>
+          <w:lang w:val="es-419"/>
+        </w:rPr>
+        <w:t xml:space="preserve"> utilizan</w:t>
+      </w:r>
+      <w:r>
+        <w:rPr>
+          <w:rFonts w:ascii="Dax-Regular" w:hAnsi="Dax-Regular"/>
+          <w:lang w:val="es-419"/>
+        </w:rPr>
+        <w:t xml:space="preserve"> como base algoritmos recursivos</w:t>
+      </w:r>
+      <w:r>
+        <w:rPr>
+          <w:rFonts w:ascii="Dax-Regular" w:hAnsi="Dax-Regular"/>
+          <w:lang w:val="es-419"/>
+        </w:rPr>
+        <w:t xml:space="preserve"> como el DFS</w:t>
+      </w:r>
+      <w:r>
+        <w:rPr>
+          <w:rFonts w:ascii="Dax-Regular" w:hAnsi="Dax-Regular"/>
+          <w:lang w:val="es-419"/>
+        </w:rPr>
+        <w:t>.</w:t>
+      </w:r>
+      <w:r>
+        <w:rPr>
+          <w:rFonts w:ascii="Dax-Regular" w:hAnsi="Dax-Regular"/>
+          <w:lang w:val="es-419"/>
+        </w:rPr>
+        <w:t xml:space="preserve"> Entonces </w:t>
+      </w:r>
+      <w:r>
+        <w:rPr>
+          <w:rFonts w:ascii="Dax-Regular" w:hAnsi="Dax-Regular"/>
+          <w:lang w:val="es-419"/>
+        </w:rPr>
+        <w:t>se harán muchos llamados</w:t>
+      </w:r>
+      <w:r>
+        <w:rPr>
+          <w:rFonts w:ascii="Dax-Regular" w:hAnsi="Dax-Regular"/>
+          <w:lang w:val="es-419"/>
+        </w:rPr>
+        <w:t xml:space="preserve"> recursivos y si el límite es muy bajo marcará err</w:t>
+      </w:r>
+      <w:r>
+        <w:rPr>
+          <w:rFonts w:ascii="Dax-Regular" w:hAnsi="Dax-Regular"/>
+          <w:lang w:val="es-419"/>
+        </w:rPr>
+        <w:t>or. (</w:t>
+      </w:r>
+      <w:proofErr w:type="spellStart"/>
+      <w:r>
+        <w:rPr>
+          <w:rFonts w:ascii="Dax-Regular" w:hAnsi="Dax-Regular"/>
+          <w:lang w:val="es-419"/>
+        </w:rPr>
+        <w:t>recursion</w:t>
+      </w:r>
+      <w:proofErr w:type="spellEnd"/>
+      <w:r>
+        <w:rPr>
+          <w:rFonts w:ascii="Dax-Regular" w:hAnsi="Dax-Regular"/>
+          <w:lang w:val="es-419"/>
+        </w:rPr>
+        <w:t xml:space="preserve"> Depth exceded)</w:t>
+      </w:r>
     </w:p>
     <w:p>
       <w:pPr>
@@ -205,6 +450,13 @@
           <w:lang w:val="es-419"/>
         </w:rPr>
       </w:pPr>
+      <w:r>
+        <w:rPr>
+          <w:rFonts w:ascii="Dax-Regular" w:hAnsi="Dax-Regular"/>
+          <w:lang w:val="es-419"/>
+        </w:rPr>
+        <w:t>1000.</w:t>
+      </w:r>
     </w:p>
     <w:p>
       <w:pPr>
@@ -227,15 +479,1853 @@
         </w:rPr>
         <w:t>¿Qué relación creen que existe entre el número de vértices, arcos y el tiempo que toma la operación 4?</w:t>
       </w:r>
+      <w:r>
+        <w:rPr>
+          <w:rFonts w:ascii="Dax-Regular" w:hAnsi="Dax-Regular"/>
+          <w:lang w:val="es-419"/>
+        </w:rPr>
+        <w:t xml:space="preserve"> </w:t>
+      </w:r>
     </w:p>
     <w:p>
       <w:pPr>
+        <w:shd w:val="clear" w:color="auto" w:fill="1E1E1E"/>
+        <w:spacing w:after="0" w:line="285" w:lineRule="atLeast"/>
+        <w:ind w:left="360"/>
+        <w:rPr>
+          <w:rFonts w:ascii="Consolas" w:eastAsia="Times New Roman" w:hAnsi="Consolas" w:cs="Times New Roman"/>
+          <w:color w:val="D4D4D4"/>
+          <w:sz w:val="21"/>
+          <w:szCs w:val="21"/>
+          <w:lang w:eastAsia="en-US"/>
+        </w:rPr>
+      </w:pPr>
+      <w:r>
+        <w:rPr>
+          <w:rFonts w:ascii="Consolas" w:eastAsia="Times New Roman" w:hAnsi="Consolas" w:cs="Times New Roman"/>
+          <w:color w:val="569CD6"/>
+          <w:sz w:val="21"/>
+          <w:szCs w:val="21"/>
+          <w:lang w:eastAsia="en-US"/>
+        </w:rPr>
+        <w:t>def</w:t>
+      </w:r>
+      <w:r>
+        <w:rPr>
+          <w:rFonts w:ascii="Consolas" w:eastAsia="Times New Roman" w:hAnsi="Consolas" w:cs="Times New Roman"/>
+          <w:color w:val="D4D4D4"/>
+          <w:sz w:val="21"/>
+          <w:szCs w:val="21"/>
+          <w:lang w:eastAsia="en-US"/>
+        </w:rPr>
+        <w:t> </w:t>
+      </w:r>
+      <w:proofErr w:type="spellStart"/>
+      <w:r>
+        <w:rPr>
+          <w:rFonts w:ascii="Consolas" w:eastAsia="Times New Roman" w:hAnsi="Consolas" w:cs="Times New Roman"/>
+          <w:color w:val="DCDCAA"/>
+          <w:sz w:val="21"/>
+          <w:szCs w:val="21"/>
+          <w:lang w:eastAsia="en-US"/>
+        </w:rPr>
+        <w:t>minimumCostPaths</w:t>
+      </w:r>
+      <w:proofErr w:type="spellEnd"/>
+      <w:r>
+        <w:rPr>
+          <w:rFonts w:ascii="Consolas" w:eastAsia="Times New Roman" w:hAnsi="Consolas" w:cs="Times New Roman"/>
+          <w:color w:val="D4D4D4"/>
+          <w:sz w:val="21"/>
+          <w:szCs w:val="21"/>
+          <w:lang w:eastAsia="en-US"/>
+        </w:rPr>
+        <w:t>(</w:t>
+      </w:r>
+      <w:r>
+        <w:rPr>
+          <w:rFonts w:ascii="Consolas" w:eastAsia="Times New Roman" w:hAnsi="Consolas" w:cs="Times New Roman"/>
+          <w:color w:val="9CDCFE"/>
+          <w:sz w:val="21"/>
+          <w:szCs w:val="21"/>
+          <w:lang w:eastAsia="en-US"/>
+        </w:rPr>
+        <w:t>analyzer</w:t>
+      </w:r>
+      <w:r>
+        <w:rPr>
+          <w:rFonts w:ascii="Consolas" w:eastAsia="Times New Roman" w:hAnsi="Consolas" w:cs="Times New Roman"/>
+          <w:color w:val="D4D4D4"/>
+          <w:sz w:val="21"/>
+          <w:szCs w:val="21"/>
+          <w:lang w:eastAsia="en-US"/>
+        </w:rPr>
+        <w:t>, </w:t>
+      </w:r>
+      <w:proofErr w:type="spellStart"/>
+      <w:r>
+        <w:rPr>
+          <w:rFonts w:ascii="Consolas" w:eastAsia="Times New Roman" w:hAnsi="Consolas" w:cs="Times New Roman"/>
+          <w:color w:val="9CDCFE"/>
+          <w:sz w:val="21"/>
+          <w:szCs w:val="21"/>
+          <w:lang w:eastAsia="en-US"/>
+        </w:rPr>
+        <w:t>initialStation</w:t>
+      </w:r>
+      <w:proofErr w:type="spellEnd"/>
+      <w:r>
+        <w:rPr>
+          <w:rFonts w:ascii="Consolas" w:eastAsia="Times New Roman" w:hAnsi="Consolas" w:cs="Times New Roman"/>
+          <w:color w:val="D4D4D4"/>
+          <w:sz w:val="21"/>
+          <w:szCs w:val="21"/>
+          <w:lang w:eastAsia="en-US"/>
+        </w:rPr>
+        <w:t>):</w:t>
+      </w:r>
+    </w:p>
+    <w:p>
+      <w:pPr>
+        <w:shd w:val="clear" w:color="auto" w:fill="1E1E1E"/>
+        <w:spacing w:after="0" w:line="285" w:lineRule="atLeast"/>
+        <w:ind w:left="360"/>
+        <w:rPr>
+          <w:rFonts w:ascii="Consolas" w:eastAsia="Times New Roman" w:hAnsi="Consolas" w:cs="Times New Roman"/>
+          <w:color w:val="D4D4D4"/>
+          <w:sz w:val="21"/>
+          <w:szCs w:val="21"/>
+          <w:lang w:eastAsia="en-US"/>
+        </w:rPr>
+      </w:pPr>
+      <w:r>
+        <w:rPr>
+          <w:rFonts w:ascii="Consolas" w:eastAsia="Times New Roman" w:hAnsi="Consolas" w:cs="Times New Roman"/>
+          <w:color w:val="D4D4D4"/>
+          <w:sz w:val="21"/>
+          <w:szCs w:val="21"/>
+          <w:lang w:eastAsia="en-US"/>
+        </w:rPr>
+        <w:t>    </w:t>
+      </w:r>
+      <w:r>
+        <w:rPr>
+          <w:rFonts w:ascii="Consolas" w:eastAsia="Times New Roman" w:hAnsi="Consolas" w:cs="Times New Roman"/>
+          <w:color w:val="CE9178"/>
+          <w:sz w:val="21"/>
+          <w:szCs w:val="21"/>
+          <w:lang w:eastAsia="en-US"/>
+        </w:rPr>
+        <w:t>"""</w:t>
+      </w:r>
+    </w:p>
+    <w:p>
+      <w:pPr>
+        <w:shd w:val="clear" w:color="auto" w:fill="1E1E1E"/>
+        <w:spacing w:after="0" w:line="285" w:lineRule="atLeast"/>
+        <w:ind w:left="360"/>
+        <w:rPr>
+          <w:rFonts w:ascii="Consolas" w:eastAsia="Times New Roman" w:hAnsi="Consolas" w:cs="Times New Roman"/>
+          <w:color w:val="D4D4D4"/>
+          <w:sz w:val="21"/>
+          <w:szCs w:val="21"/>
+          <w:lang w:val="es-CO" w:eastAsia="en-US"/>
+        </w:rPr>
+      </w:pPr>
+      <w:r>
+        <w:rPr>
+          <w:rFonts w:ascii="Consolas" w:eastAsia="Times New Roman" w:hAnsi="Consolas" w:cs="Times New Roman"/>
+          <w:color w:val="CE9178"/>
+          <w:sz w:val="21"/>
+          <w:szCs w:val="21"/>
+          <w:lang w:val="es-CO" w:eastAsia="en-US"/>
+        </w:rPr>
+        <w:t>    Calcula los caminos de costo mínimo desde la estacion initialStation</w:t>
+      </w:r>
+    </w:p>
+    <w:p>
+      <w:pPr>
+        <w:shd w:val="clear" w:color="auto" w:fill="1E1E1E"/>
+        <w:spacing w:after="0" w:line="285" w:lineRule="atLeast"/>
+        <w:ind w:left="360"/>
+        <w:rPr>
+          <w:rFonts w:ascii="Consolas" w:eastAsia="Times New Roman" w:hAnsi="Consolas" w:cs="Times New Roman"/>
+          <w:color w:val="D4D4D4"/>
+          <w:sz w:val="21"/>
+          <w:szCs w:val="21"/>
+          <w:lang w:val="es-CO" w:eastAsia="en-US"/>
+        </w:rPr>
+      </w:pPr>
+      <w:r>
+        <w:rPr>
+          <w:rFonts w:ascii="Consolas" w:eastAsia="Times New Roman" w:hAnsi="Consolas" w:cs="Times New Roman"/>
+          <w:color w:val="CE9178"/>
+          <w:sz w:val="21"/>
+          <w:szCs w:val="21"/>
+          <w:lang w:val="es-CO" w:eastAsia="en-US"/>
+        </w:rPr>
+        <w:t>    a todos los demas vertices del grafo</w:t>
+      </w:r>
+    </w:p>
+    <w:p>
+      <w:pPr>
+        <w:shd w:val="clear" w:color="auto" w:fill="1E1E1E"/>
+        <w:spacing w:after="0" w:line="285" w:lineRule="atLeast"/>
+        <w:ind w:left="360"/>
+        <w:rPr>
+          <w:rFonts w:ascii="Consolas" w:eastAsia="Times New Roman" w:hAnsi="Consolas" w:cs="Times New Roman"/>
+          <w:color w:val="D4D4D4"/>
+          <w:sz w:val="21"/>
+          <w:szCs w:val="21"/>
+          <w:lang w:eastAsia="en-US"/>
+        </w:rPr>
+      </w:pPr>
+      <w:r>
+        <w:rPr>
+          <w:rFonts w:ascii="Consolas" w:eastAsia="Times New Roman" w:hAnsi="Consolas" w:cs="Times New Roman"/>
+          <w:color w:val="CE9178"/>
+          <w:sz w:val="21"/>
+          <w:szCs w:val="21"/>
+          <w:lang w:val="es-CO" w:eastAsia="en-US"/>
+        </w:rPr>
+        <w:t>    </w:t>
+      </w:r>
+      <w:r>
+        <w:rPr>
+          <w:rFonts w:ascii="Consolas" w:eastAsia="Times New Roman" w:hAnsi="Consolas" w:cs="Times New Roman"/>
+          <w:color w:val="CE9178"/>
+          <w:sz w:val="21"/>
+          <w:szCs w:val="21"/>
+          <w:lang w:eastAsia="en-US"/>
+        </w:rPr>
+        <w:t>"""</w:t>
+      </w:r>
+    </w:p>
+    <w:p>
+      <w:pPr>
+        <w:shd w:val="clear" w:color="auto" w:fill="1E1E1E"/>
+        <w:spacing w:after="0" w:line="285" w:lineRule="atLeast"/>
+        <w:ind w:left="360"/>
+        <w:rPr>
+          <w:rFonts w:ascii="Consolas" w:eastAsia="Times New Roman" w:hAnsi="Consolas" w:cs="Times New Roman"/>
+          <w:color w:val="D4D4D4"/>
+          <w:sz w:val="21"/>
+          <w:szCs w:val="21"/>
+          <w:lang w:eastAsia="en-US"/>
+        </w:rPr>
+      </w:pPr>
+      <w:r>
+        <w:rPr>
+          <w:rFonts w:ascii="Consolas" w:eastAsia="Times New Roman" w:hAnsi="Consolas" w:cs="Times New Roman"/>
+          <w:color w:val="D4D4D4"/>
+          <w:sz w:val="21"/>
+          <w:szCs w:val="21"/>
+          <w:lang w:eastAsia="en-US"/>
+        </w:rPr>
+        <w:t>    </w:t>
+      </w:r>
+      <w:r>
+        <w:rPr>
+          <w:rFonts w:ascii="Consolas" w:eastAsia="Times New Roman" w:hAnsi="Consolas" w:cs="Times New Roman"/>
+          <w:color w:val="9CDCFE"/>
+          <w:sz w:val="21"/>
+          <w:szCs w:val="21"/>
+          <w:lang w:eastAsia="en-US"/>
+        </w:rPr>
+        <w:t>analyzer</w:t>
+      </w:r>
+      <w:r>
+        <w:rPr>
+          <w:rFonts w:ascii="Consolas" w:eastAsia="Times New Roman" w:hAnsi="Consolas" w:cs="Times New Roman"/>
+          <w:color w:val="D4D4D4"/>
+          <w:sz w:val="21"/>
+          <w:szCs w:val="21"/>
+          <w:lang w:eastAsia="en-US"/>
+        </w:rPr>
+        <w:t>[</w:t>
+      </w:r>
+      <w:r>
+        <w:rPr>
+          <w:rFonts w:ascii="Consolas" w:eastAsia="Times New Roman" w:hAnsi="Consolas" w:cs="Times New Roman"/>
+          <w:color w:val="CE9178"/>
+          <w:sz w:val="21"/>
+          <w:szCs w:val="21"/>
+          <w:lang w:eastAsia="en-US"/>
+        </w:rPr>
+        <w:t>'paths'</w:t>
+      </w:r>
+      <w:r>
+        <w:rPr>
+          <w:rFonts w:ascii="Consolas" w:eastAsia="Times New Roman" w:hAnsi="Consolas" w:cs="Times New Roman"/>
+          <w:color w:val="D4D4D4"/>
+          <w:sz w:val="21"/>
+          <w:szCs w:val="21"/>
+          <w:lang w:eastAsia="en-US"/>
+        </w:rPr>
+        <w:t>] = </w:t>
+      </w:r>
+      <w:r>
+        <w:rPr>
+          <w:rFonts w:ascii="Consolas" w:eastAsia="Times New Roman" w:hAnsi="Consolas" w:cs="Times New Roman"/>
+          <w:color w:val="4EC9B0"/>
+          <w:sz w:val="21"/>
+          <w:szCs w:val="21"/>
+          <w:lang w:eastAsia="en-US"/>
+        </w:rPr>
+        <w:t>djk</w:t>
+      </w:r>
+      <w:r>
+        <w:rPr>
+          <w:rFonts w:ascii="Consolas" w:eastAsia="Times New Roman" w:hAnsi="Consolas" w:cs="Times New Roman"/>
+          <w:color w:val="D4D4D4"/>
+          <w:sz w:val="21"/>
+          <w:szCs w:val="21"/>
+          <w:lang w:eastAsia="en-US"/>
+        </w:rPr>
+        <w:t>.</w:t>
+      </w:r>
+      <w:r>
+        <w:rPr>
+          <w:rFonts w:ascii="Consolas" w:eastAsia="Times New Roman" w:hAnsi="Consolas" w:cs="Times New Roman"/>
+          <w:color w:val="DCDCAA"/>
+          <w:sz w:val="21"/>
+          <w:szCs w:val="21"/>
+          <w:lang w:eastAsia="en-US"/>
+        </w:rPr>
+        <w:t>Dijkstra</w:t>
+      </w:r>
+      <w:r>
+        <w:rPr>
+          <w:rFonts w:ascii="Consolas" w:eastAsia="Times New Roman" w:hAnsi="Consolas" w:cs="Times New Roman"/>
+          <w:color w:val="D4D4D4"/>
+          <w:sz w:val="21"/>
+          <w:szCs w:val="21"/>
+          <w:lang w:eastAsia="en-US"/>
+        </w:rPr>
+        <w:t>(</w:t>
+      </w:r>
+      <w:r>
+        <w:rPr>
+          <w:rFonts w:ascii="Consolas" w:eastAsia="Times New Roman" w:hAnsi="Consolas" w:cs="Times New Roman"/>
+          <w:color w:val="9CDCFE"/>
+          <w:sz w:val="21"/>
+          <w:szCs w:val="21"/>
+          <w:lang w:eastAsia="en-US"/>
+        </w:rPr>
+        <w:t>analyzer</w:t>
+      </w:r>
+      <w:r>
+        <w:rPr>
+          <w:rFonts w:ascii="Consolas" w:eastAsia="Times New Roman" w:hAnsi="Consolas" w:cs="Times New Roman"/>
+          <w:color w:val="D4D4D4"/>
+          <w:sz w:val="21"/>
+          <w:szCs w:val="21"/>
+          <w:lang w:eastAsia="en-US"/>
+        </w:rPr>
+        <w:t>[</w:t>
+      </w:r>
+      <w:r>
+        <w:rPr>
+          <w:rFonts w:ascii="Consolas" w:eastAsia="Times New Roman" w:hAnsi="Consolas" w:cs="Times New Roman"/>
+          <w:color w:val="CE9178"/>
+          <w:sz w:val="21"/>
+          <w:szCs w:val="21"/>
+          <w:lang w:eastAsia="en-US"/>
+        </w:rPr>
+        <w:t>'connections'</w:t>
+      </w:r>
+      <w:r>
+        <w:rPr>
+          <w:rFonts w:ascii="Consolas" w:eastAsia="Times New Roman" w:hAnsi="Consolas" w:cs="Times New Roman"/>
+          <w:color w:val="D4D4D4"/>
+          <w:sz w:val="21"/>
+          <w:szCs w:val="21"/>
+          <w:lang w:eastAsia="en-US"/>
+        </w:rPr>
+        <w:t>], </w:t>
+      </w:r>
+      <w:r>
+        <w:rPr>
+          <w:rFonts w:ascii="Consolas" w:eastAsia="Times New Roman" w:hAnsi="Consolas" w:cs="Times New Roman"/>
+          <w:color w:val="9CDCFE"/>
+          <w:sz w:val="21"/>
+          <w:szCs w:val="21"/>
+          <w:lang w:eastAsia="en-US"/>
+        </w:rPr>
+        <w:t>initialStation</w:t>
+      </w:r>
+      <w:r>
+        <w:rPr>
+          <w:rFonts w:ascii="Consolas" w:eastAsia="Times New Roman" w:hAnsi="Consolas" w:cs="Times New Roman"/>
+          <w:color w:val="D4D4D4"/>
+          <w:sz w:val="21"/>
+          <w:szCs w:val="21"/>
+          <w:lang w:eastAsia="en-US"/>
+        </w:rPr>
+        <w:t>)</w:t>
+      </w:r>
+    </w:p>
+    <w:p>
+      <w:pPr>
+        <w:shd w:val="clear" w:color="auto" w:fill="1E1E1E"/>
+        <w:spacing w:after="0" w:line="285" w:lineRule="atLeast"/>
+        <w:ind w:left="360"/>
+        <w:rPr>
+          <w:rFonts w:ascii="Consolas" w:eastAsia="Times New Roman" w:hAnsi="Consolas" w:cs="Times New Roman"/>
+          <w:color w:val="D4D4D4"/>
+          <w:sz w:val="21"/>
+          <w:szCs w:val="21"/>
+          <w:lang w:eastAsia="en-US"/>
+        </w:rPr>
+      </w:pPr>
+      <w:r>
+        <w:rPr>
+          <w:rFonts w:ascii="Consolas" w:eastAsia="Times New Roman" w:hAnsi="Consolas" w:cs="Times New Roman"/>
+          <w:color w:val="D4D4D4"/>
+          <w:sz w:val="21"/>
+          <w:szCs w:val="21"/>
+          <w:lang w:eastAsia="en-US"/>
+        </w:rPr>
+        <w:t>    </w:t>
+      </w:r>
+      <w:r>
+        <w:rPr>
+          <w:rFonts w:ascii="Consolas" w:eastAsia="Times New Roman" w:hAnsi="Consolas" w:cs="Times New Roman"/>
+          <w:color w:val="C586C0"/>
+          <w:sz w:val="21"/>
+          <w:szCs w:val="21"/>
+          <w:lang w:eastAsia="en-US"/>
+        </w:rPr>
+        <w:t>return</w:t>
+      </w:r>
+      <w:r>
+        <w:rPr>
+          <w:rFonts w:ascii="Consolas" w:eastAsia="Times New Roman" w:hAnsi="Consolas" w:cs="Times New Roman"/>
+          <w:color w:val="D4D4D4"/>
+          <w:sz w:val="21"/>
+          <w:szCs w:val="21"/>
+          <w:lang w:eastAsia="en-US"/>
+        </w:rPr>
+        <w:t> </w:t>
+      </w:r>
+      <w:r>
+        <w:rPr>
+          <w:rFonts w:ascii="Consolas" w:eastAsia="Times New Roman" w:hAnsi="Consolas" w:cs="Times New Roman"/>
+          <w:color w:val="9CDCFE"/>
+          <w:sz w:val="21"/>
+          <w:szCs w:val="21"/>
+          <w:lang w:eastAsia="en-US"/>
+        </w:rPr>
+        <w:t>analyzer</w:t>
+      </w:r>
+    </w:p>
+    <w:p>
+      <w:pPr>
+        <w:spacing w:after="0"/>
+        <w:jc w:val="both"/>
+        <w:rPr>
+          <w:rFonts w:ascii="Dax-Regular" w:hAnsi="Dax-Regular"/>
+          <w:lang w:val="es-419"/>
+        </w:rPr>
+      </w:pPr>
+    </w:p>
+    <w:p>
+      <w:pPr>
         <w:pStyle w:val="ListParagraph"/>
         <w:rPr>
           <w:rFonts w:ascii="Dax-Regular" w:hAnsi="Dax-Regular"/>
           <w:lang w:val="es-419"/>
         </w:rPr>
       </w:pPr>
+      <w:r>
+        <w:rPr>
+          <w:rFonts w:ascii="Dax-Regular" w:hAnsi="Dax-Regular"/>
+          <w:lang w:val="es-419"/>
+        </w:rPr>
+        <w:t>La operación 4 usa solamente el algoritmo de Dijk</w:t>
+      </w:r>
+      <w:r>
+        <w:rPr>
+          <w:rFonts w:ascii="Dax-Regular" w:hAnsi="Dax-Regular"/>
+          <w:lang w:val="es-419"/>
+        </w:rPr>
+        <w:t>s</w:t>
+      </w:r>
+      <w:r>
+        <w:rPr>
+          <w:rFonts w:ascii="Dax-Regular" w:hAnsi="Dax-Regular"/>
+          <w:lang w:val="es-419"/>
+        </w:rPr>
+        <w:t>tra</w:t>
+      </w:r>
+      <w:r>
+        <w:rPr>
+          <w:rFonts w:ascii="Dax-Regular" w:hAnsi="Dax-Regular"/>
+          <w:lang w:val="es-419"/>
+        </w:rPr>
+        <w:t>.</w:t>
+      </w:r>
+      <w:r>
+        <w:rPr>
+          <w:rFonts w:ascii="Dax-Regular" w:hAnsi="Dax-Regular"/>
+          <w:lang w:val="es-419"/>
+        </w:rPr>
+        <w:t xml:space="preserve"> Por lo visto en clase, su complejidad temporal es </w:t>
+      </w:r>
+      <w:proofErr w:type="gramStart"/>
+      <w:r>
+        <w:rPr>
+          <w:rFonts w:ascii="Dax-Regular" w:hAnsi="Dax-Regular"/>
+          <w:lang w:val="es-419"/>
+        </w:rPr>
+        <w:t>O( E</w:t>
+      </w:r>
+      <w:proofErr w:type="gramEnd"/>
+      <w:r>
+        <w:rPr>
+          <w:rFonts w:ascii="Dax-Regular" w:hAnsi="Dax-Regular"/>
+          <w:lang w:val="es-419"/>
+        </w:rPr>
+        <w:t xml:space="preserve"> </w:t>
+      </w:r>
+      <w:proofErr w:type="spellStart"/>
+      <w:r>
+        <w:rPr>
+          <w:rFonts w:ascii="Dax-Regular" w:hAnsi="Dax-Regular"/>
+          <w:lang w:val="es-419"/>
+        </w:rPr>
+        <w:t>logV</w:t>
+      </w:r>
+      <w:proofErr w:type="spellEnd"/>
+      <w:r>
+        <w:rPr>
+          <w:rFonts w:ascii="Dax-Regular" w:hAnsi="Dax-Regular"/>
+          <w:lang w:val="es-419"/>
+        </w:rPr>
+        <w:t>)</w:t>
+      </w:r>
+      <w:r>
+        <w:rPr>
+          <w:rFonts w:ascii="Dax-Regular" w:hAnsi="Dax-Regular"/>
+          <w:lang w:val="es-419"/>
+        </w:rPr>
+        <w:t>, donde E es el número de arcos y V el número de vértices.</w:t>
+      </w:r>
+    </w:p>
+    <w:tbl>
+      <w:tblPr>
+        <w:tblStyle w:val="TableGrid"/>
+        <w:tblW w:w="0" w:type="auto"/>
+        <w:tblInd w:w="720" w:type="dxa"/>
+        <w:tblLook w:val="04A0" w:firstRow="1" w:lastRow="0" w:firstColumn="1" w:lastColumn="0" w:noHBand="0" w:noVBand="1"/>
+      </w:tblPr>
+      <w:tblGrid>
+        <w:gridCol w:w="1761"/>
+        <w:gridCol w:w="1780"/>
+        <w:gridCol w:w="1725"/>
+        <w:gridCol w:w="1812"/>
+        <w:gridCol w:w="1552"/>
+      </w:tblGrid>
+      <w:tr>
+        <w:tc>
+          <w:tcPr>
+            <w:tcW w:w="1761" w:type="dxa"/>
+            <w:vAlign w:val="bottom"/>
+          </w:tcPr>
+          <w:p>
+            <w:pPr>
+              <w:pStyle w:val="ListParagraph"/>
+              <w:ind w:left="0"/>
+              <w:rPr>
+                <w:rFonts w:ascii="Dax-Regular" w:hAnsi="Dax-Regular"/>
+                <w:lang w:val="es-419"/>
+              </w:rPr>
+            </w:pPr>
+            <w:proofErr w:type="spellStart"/>
+            <w:r>
+              <w:rPr>
+                <w:rFonts w:ascii="Calibri" w:hAnsi="Calibri" w:cs="Calibri"/>
+                <w:color w:val="000000"/>
+              </w:rPr>
+              <w:t>Archivo</w:t>
+            </w:r>
+            <w:proofErr w:type="spellEnd"/>
+          </w:p>
+        </w:tc>
+        <w:tc>
+          <w:tcPr>
+            <w:tcW w:w="1780" w:type="dxa"/>
+            <w:vAlign w:val="bottom"/>
+          </w:tcPr>
+          <w:p>
+            <w:pPr>
+              <w:pStyle w:val="ListParagraph"/>
+              <w:ind w:left="0"/>
+              <w:rPr>
+                <w:rFonts w:ascii="Dax-Regular" w:hAnsi="Dax-Regular"/>
+                <w:lang w:val="es-419"/>
+              </w:rPr>
+            </w:pPr>
+            <w:proofErr w:type="spellStart"/>
+            <w:r>
+              <w:rPr>
+                <w:rFonts w:ascii="Calibri" w:hAnsi="Calibri" w:cs="Calibri"/>
+                <w:color w:val="000000"/>
+              </w:rPr>
+              <w:t>Numero</w:t>
+            </w:r>
+            <w:proofErr w:type="spellEnd"/>
+            <w:r>
+              <w:rPr>
+                <w:rFonts w:ascii="Calibri" w:hAnsi="Calibri" w:cs="Calibri"/>
+                <w:color w:val="000000"/>
+              </w:rPr>
+              <w:t xml:space="preserve"> vertices </w:t>
+            </w:r>
+          </w:p>
+        </w:tc>
+        <w:tc>
+          <w:tcPr>
+            <w:tcW w:w="1725" w:type="dxa"/>
+            <w:vAlign w:val="bottom"/>
+          </w:tcPr>
+          <w:p>
+            <w:pPr>
+              <w:pStyle w:val="ListParagraph"/>
+              <w:ind w:left="0"/>
+              <w:rPr>
+                <w:rFonts w:ascii="Dax-Regular" w:hAnsi="Dax-Regular"/>
+                <w:lang w:val="es-419"/>
+              </w:rPr>
+            </w:pPr>
+            <w:r>
+              <w:rPr>
+                <w:rFonts w:ascii="Calibri" w:hAnsi="Calibri" w:cs="Calibri"/>
+                <w:color w:val="000000"/>
+              </w:rPr>
+              <w:t xml:space="preserve">Num </w:t>
+            </w:r>
+            <w:proofErr w:type="spellStart"/>
+            <w:r>
+              <w:rPr>
+                <w:rFonts w:ascii="Calibri" w:hAnsi="Calibri" w:cs="Calibri"/>
+                <w:color w:val="000000"/>
+              </w:rPr>
+              <w:t>arcos</w:t>
+            </w:r>
+            <w:proofErr w:type="spellEnd"/>
+            <w:r>
+              <w:rPr>
+                <w:rFonts w:ascii="Calibri" w:hAnsi="Calibri" w:cs="Calibri"/>
+                <w:color w:val="000000"/>
+              </w:rPr>
+              <w:t xml:space="preserve"> </w:t>
+            </w:r>
+          </w:p>
+        </w:tc>
+        <w:tc>
+          <w:tcPr>
+            <w:tcW w:w="1812" w:type="dxa"/>
+            <w:vAlign w:val="bottom"/>
+          </w:tcPr>
+          <w:p>
+            <w:pPr>
+              <w:pStyle w:val="ListParagraph"/>
+              <w:ind w:left="0"/>
+              <w:rPr>
+                <w:rFonts w:ascii="Dax-Regular" w:hAnsi="Dax-Regular"/>
+                <w:lang w:val="es-419"/>
+              </w:rPr>
+            </w:pPr>
+            <w:r>
+              <w:rPr>
+                <w:rFonts w:ascii="Calibri" w:hAnsi="Calibri" w:cs="Calibri"/>
+                <w:color w:val="000000"/>
+              </w:rPr>
+              <w:t>Time op 4 (</w:t>
+            </w:r>
+            <w:proofErr w:type="spellStart"/>
+            <w:r>
+              <w:rPr>
+                <w:rFonts w:ascii="Calibri" w:hAnsi="Calibri" w:cs="Calibri"/>
+                <w:color w:val="000000"/>
+              </w:rPr>
+              <w:t>ms</w:t>
+            </w:r>
+            <w:proofErr w:type="spellEnd"/>
+            <w:r>
+              <w:rPr>
+                <w:rFonts w:ascii="Calibri" w:hAnsi="Calibri" w:cs="Calibri"/>
+                <w:color w:val="000000"/>
+              </w:rPr>
+              <w:t>)</w:t>
+            </w:r>
+          </w:p>
+        </w:tc>
+        <w:tc>
+          <w:tcPr>
+            <w:tcW w:w="1552" w:type="dxa"/>
+            <w:vAlign w:val="bottom"/>
+          </w:tcPr>
+          <w:p>
+            <w:pPr>
+              <w:pStyle w:val="ListParagraph"/>
+              <w:ind w:left="0"/>
+              <w:rPr>
+                <w:rFonts w:ascii="Calibri" w:hAnsi="Calibri" w:cs="Calibri"/>
+                <w:color w:val="000000"/>
+              </w:rPr>
+            </w:pPr>
+            <w:r>
+              <w:rPr>
+                <w:rFonts w:ascii="Calibri" w:hAnsi="Calibri" w:cs="Calibri"/>
+                <w:color w:val="000000"/>
+              </w:rPr>
+              <w:t>Time op 6 (</w:t>
+            </w:r>
+            <w:proofErr w:type="spellStart"/>
+            <w:r>
+              <w:rPr>
+                <w:rFonts w:ascii="Calibri" w:hAnsi="Calibri" w:cs="Calibri"/>
+                <w:color w:val="000000"/>
+              </w:rPr>
+              <w:t>ms</w:t>
+            </w:r>
+            <w:proofErr w:type="spellEnd"/>
+            <w:r>
+              <w:rPr>
+                <w:rFonts w:ascii="Calibri" w:hAnsi="Calibri" w:cs="Calibri"/>
+                <w:color w:val="000000"/>
+              </w:rPr>
+              <w:t>)</w:t>
+            </w:r>
+          </w:p>
+        </w:tc>
+      </w:tr>
+      <w:tr>
+        <w:tc>
+          <w:tcPr>
+            <w:tcW w:w="1761" w:type="dxa"/>
+            <w:vAlign w:val="bottom"/>
+          </w:tcPr>
+          <w:p>
+            <w:pPr>
+              <w:pStyle w:val="ListParagraph"/>
+              <w:ind w:left="0"/>
+              <w:rPr>
+                <w:rFonts w:ascii="Dax-Regular" w:hAnsi="Dax-Regular"/>
+                <w:lang w:val="es-419"/>
+              </w:rPr>
+            </w:pPr>
+            <w:r>
+              <w:rPr>
+                <w:rFonts w:ascii="Calibri" w:hAnsi="Calibri" w:cs="Calibri"/>
+                <w:color w:val="000000"/>
+              </w:rPr>
+              <w:t>50</w:t>
+            </w:r>
+          </w:p>
+        </w:tc>
+        <w:tc>
+          <w:tcPr>
+            <w:tcW w:w="1780" w:type="dxa"/>
+            <w:vAlign w:val="bottom"/>
+          </w:tcPr>
+          <w:p>
+            <w:pPr>
+              <w:pStyle w:val="ListParagraph"/>
+              <w:ind w:left="0"/>
+              <w:rPr>
+                <w:rFonts w:ascii="Dax-Regular" w:hAnsi="Dax-Regular"/>
+                <w:lang w:val="es-419"/>
+              </w:rPr>
+            </w:pPr>
+            <w:r>
+              <w:rPr>
+                <w:rFonts w:ascii="Calibri" w:hAnsi="Calibri" w:cs="Calibri"/>
+                <w:color w:val="000000"/>
+              </w:rPr>
+              <w:t>74</w:t>
+            </w:r>
+          </w:p>
+        </w:tc>
+        <w:tc>
+          <w:tcPr>
+            <w:tcW w:w="1725" w:type="dxa"/>
+            <w:vAlign w:val="bottom"/>
+          </w:tcPr>
+          <w:p>
+            <w:pPr>
+              <w:pStyle w:val="ListParagraph"/>
+              <w:ind w:left="0"/>
+              <w:rPr>
+                <w:rFonts w:ascii="Dax-Regular" w:hAnsi="Dax-Regular"/>
+                <w:lang w:val="es-419"/>
+              </w:rPr>
+            </w:pPr>
+            <w:r>
+              <w:rPr>
+                <w:rFonts w:ascii="Calibri" w:hAnsi="Calibri" w:cs="Calibri"/>
+                <w:color w:val="000000"/>
+              </w:rPr>
+              <w:t>73</w:t>
+            </w:r>
+          </w:p>
+        </w:tc>
+        <w:tc>
+          <w:tcPr>
+            <w:tcW w:w="1812" w:type="dxa"/>
+            <w:vAlign w:val="bottom"/>
+          </w:tcPr>
+          <w:p>
+            <w:pPr>
+              <w:pStyle w:val="ListParagraph"/>
+              <w:ind w:left="0"/>
+              <w:rPr>
+                <w:rFonts w:ascii="Dax-Regular" w:hAnsi="Dax-Regular"/>
+                <w:lang w:val="es-419"/>
+              </w:rPr>
+            </w:pPr>
+            <w:r>
+              <w:rPr>
+                <w:rFonts w:ascii="Calibri" w:hAnsi="Calibri" w:cs="Calibri"/>
+                <w:color w:val="000000"/>
+              </w:rPr>
+              <w:t>20.31</w:t>
+            </w:r>
+          </w:p>
+        </w:tc>
+        <w:tc>
+          <w:tcPr>
+            <w:tcW w:w="1552" w:type="dxa"/>
+            <w:vAlign w:val="bottom"/>
+          </w:tcPr>
+          <w:p>
+            <w:pPr>
+              <w:pStyle w:val="ListParagraph"/>
+              <w:ind w:left="0"/>
+              <w:rPr>
+                <w:rFonts w:ascii="Calibri" w:hAnsi="Calibri" w:cs="Calibri"/>
+                <w:color w:val="000000"/>
+              </w:rPr>
+            </w:pPr>
+            <w:r>
+              <w:rPr>
+                <w:rFonts w:ascii="Calibri" w:hAnsi="Calibri" w:cs="Calibri"/>
+                <w:color w:val="000000"/>
+              </w:rPr>
+              <w:t>0.07</w:t>
+            </w:r>
+          </w:p>
+        </w:tc>
+      </w:tr>
+      <w:tr>
+        <w:tc>
+          <w:tcPr>
+            <w:tcW w:w="1761" w:type="dxa"/>
+            <w:vAlign w:val="bottom"/>
+          </w:tcPr>
+          <w:p>
+            <w:pPr>
+              <w:pStyle w:val="ListParagraph"/>
+              <w:ind w:left="0"/>
+              <w:rPr>
+                <w:rFonts w:ascii="Dax-Regular" w:hAnsi="Dax-Regular"/>
+                <w:lang w:val="es-419"/>
+              </w:rPr>
+            </w:pPr>
+            <w:r>
+              <w:rPr>
+                <w:rFonts w:ascii="Calibri" w:hAnsi="Calibri" w:cs="Calibri"/>
+                <w:color w:val="000000"/>
+              </w:rPr>
+              <w:t>150</w:t>
+            </w:r>
+          </w:p>
+        </w:tc>
+        <w:tc>
+          <w:tcPr>
+            <w:tcW w:w="1780" w:type="dxa"/>
+            <w:vAlign w:val="bottom"/>
+          </w:tcPr>
+          <w:p>
+            <w:pPr>
+              <w:pStyle w:val="ListParagraph"/>
+              <w:ind w:left="0"/>
+              <w:rPr>
+                <w:rFonts w:ascii="Dax-Regular" w:hAnsi="Dax-Regular"/>
+                <w:lang w:val="es-419"/>
+              </w:rPr>
+            </w:pPr>
+            <w:r>
+              <w:rPr>
+                <w:rFonts w:ascii="Calibri" w:hAnsi="Calibri" w:cs="Calibri"/>
+                <w:color w:val="000000"/>
+              </w:rPr>
+              <w:t>146</w:t>
+            </w:r>
+          </w:p>
+        </w:tc>
+        <w:tc>
+          <w:tcPr>
+            <w:tcW w:w="1725" w:type="dxa"/>
+            <w:vAlign w:val="bottom"/>
+          </w:tcPr>
+          <w:p>
+            <w:pPr>
+              <w:pStyle w:val="ListParagraph"/>
+              <w:ind w:left="0"/>
+              <w:rPr>
+                <w:rFonts w:ascii="Dax-Regular" w:hAnsi="Dax-Regular"/>
+                <w:lang w:val="es-419"/>
+              </w:rPr>
+            </w:pPr>
+            <w:r>
+              <w:rPr>
+                <w:rFonts w:ascii="Calibri" w:hAnsi="Calibri" w:cs="Calibri"/>
+                <w:color w:val="000000"/>
+              </w:rPr>
+              <w:t>146</w:t>
+            </w:r>
+          </w:p>
+        </w:tc>
+        <w:tc>
+          <w:tcPr>
+            <w:tcW w:w="1812" w:type="dxa"/>
+            <w:vAlign w:val="bottom"/>
+          </w:tcPr>
+          <w:p>
+            <w:pPr>
+              <w:pStyle w:val="ListParagraph"/>
+              <w:ind w:left="0"/>
+              <w:rPr>
+                <w:rFonts w:ascii="Dax-Regular" w:hAnsi="Dax-Regular"/>
+                <w:lang w:val="es-419"/>
+              </w:rPr>
+            </w:pPr>
+            <w:r>
+              <w:rPr>
+                <w:rFonts w:ascii="Calibri" w:hAnsi="Calibri" w:cs="Calibri"/>
+                <w:color w:val="000000"/>
+              </w:rPr>
+              <w:t>27.41</w:t>
+            </w:r>
+          </w:p>
+        </w:tc>
+        <w:tc>
+          <w:tcPr>
+            <w:tcW w:w="1552" w:type="dxa"/>
+            <w:vAlign w:val="bottom"/>
+          </w:tcPr>
+          <w:p>
+            <w:pPr>
+              <w:pStyle w:val="ListParagraph"/>
+              <w:ind w:left="0"/>
+              <w:rPr>
+                <w:rFonts w:ascii="Calibri" w:hAnsi="Calibri" w:cs="Calibri"/>
+                <w:color w:val="000000"/>
+              </w:rPr>
+            </w:pPr>
+            <w:r>
+              <w:rPr>
+                <w:rFonts w:ascii="Calibri" w:hAnsi="Calibri" w:cs="Calibri"/>
+                <w:color w:val="000000"/>
+              </w:rPr>
+              <w:t>0.41</w:t>
+            </w:r>
+          </w:p>
+        </w:tc>
+      </w:tr>
+      <w:tr>
+        <w:tc>
+          <w:tcPr>
+            <w:tcW w:w="1761" w:type="dxa"/>
+            <w:vAlign w:val="bottom"/>
+          </w:tcPr>
+          <w:p>
+            <w:pPr>
+              <w:pStyle w:val="ListParagraph"/>
+              <w:ind w:left="0"/>
+              <w:rPr>
+                <w:rFonts w:ascii="Dax-Regular" w:hAnsi="Dax-Regular"/>
+                <w:lang w:val="es-419"/>
+              </w:rPr>
+            </w:pPr>
+            <w:r>
+              <w:rPr>
+                <w:rFonts w:ascii="Calibri" w:hAnsi="Calibri" w:cs="Calibri"/>
+                <w:color w:val="000000"/>
+              </w:rPr>
+              <w:t>300</w:t>
+            </w:r>
+          </w:p>
+        </w:tc>
+        <w:tc>
+          <w:tcPr>
+            <w:tcW w:w="1780" w:type="dxa"/>
+            <w:vAlign w:val="bottom"/>
+          </w:tcPr>
+          <w:p>
+            <w:pPr>
+              <w:pStyle w:val="ListParagraph"/>
+              <w:ind w:left="0"/>
+              <w:rPr>
+                <w:rFonts w:ascii="Dax-Regular" w:hAnsi="Dax-Regular"/>
+                <w:lang w:val="es-419"/>
+              </w:rPr>
+            </w:pPr>
+            <w:r>
+              <w:rPr>
+                <w:rFonts w:ascii="Calibri" w:hAnsi="Calibri" w:cs="Calibri"/>
+                <w:color w:val="000000"/>
+              </w:rPr>
+              <w:t>295</w:t>
+            </w:r>
+          </w:p>
+        </w:tc>
+        <w:tc>
+          <w:tcPr>
+            <w:tcW w:w="1725" w:type="dxa"/>
+            <w:vAlign w:val="bottom"/>
+          </w:tcPr>
+          <w:p>
+            <w:pPr>
+              <w:pStyle w:val="ListParagraph"/>
+              <w:ind w:left="0"/>
+              <w:rPr>
+                <w:rFonts w:ascii="Dax-Regular" w:hAnsi="Dax-Regular"/>
+                <w:lang w:val="es-419"/>
+              </w:rPr>
+            </w:pPr>
+            <w:r>
+              <w:rPr>
+                <w:rFonts w:ascii="Calibri" w:hAnsi="Calibri" w:cs="Calibri"/>
+                <w:color w:val="000000"/>
+              </w:rPr>
+              <w:t>382</w:t>
+            </w:r>
+          </w:p>
+        </w:tc>
+        <w:tc>
+          <w:tcPr>
+            <w:tcW w:w="1812" w:type="dxa"/>
+            <w:vAlign w:val="bottom"/>
+          </w:tcPr>
+          <w:p>
+            <w:pPr>
+              <w:pStyle w:val="ListParagraph"/>
+              <w:ind w:left="0"/>
+              <w:rPr>
+                <w:rFonts w:ascii="Dax-Regular" w:hAnsi="Dax-Regular"/>
+                <w:lang w:val="es-419"/>
+              </w:rPr>
+            </w:pPr>
+            <w:r>
+              <w:rPr>
+                <w:rFonts w:ascii="Calibri" w:hAnsi="Calibri" w:cs="Calibri"/>
+                <w:color w:val="000000"/>
+              </w:rPr>
+              <w:t>84.21</w:t>
+            </w:r>
+          </w:p>
+        </w:tc>
+        <w:tc>
+          <w:tcPr>
+            <w:tcW w:w="1552" w:type="dxa"/>
+            <w:vAlign w:val="bottom"/>
+          </w:tcPr>
+          <w:p>
+            <w:pPr>
+              <w:pStyle w:val="ListParagraph"/>
+              <w:ind w:left="0"/>
+              <w:rPr>
+                <w:rFonts w:ascii="Calibri" w:hAnsi="Calibri" w:cs="Calibri"/>
+                <w:color w:val="000000"/>
+              </w:rPr>
+            </w:pPr>
+            <w:r>
+              <w:rPr>
+                <w:rFonts w:ascii="Calibri" w:hAnsi="Calibri" w:cs="Calibri"/>
+                <w:color w:val="000000"/>
+              </w:rPr>
+              <w:t>0.47</w:t>
+            </w:r>
+          </w:p>
+        </w:tc>
+      </w:tr>
+      <w:tr>
+        <w:tc>
+          <w:tcPr>
+            <w:tcW w:w="1761" w:type="dxa"/>
+            <w:vAlign w:val="bottom"/>
+          </w:tcPr>
+          <w:p>
+            <w:pPr>
+              <w:pStyle w:val="ListParagraph"/>
+              <w:ind w:left="0"/>
+              <w:rPr>
+                <w:rFonts w:ascii="Dax-Regular" w:hAnsi="Dax-Regular"/>
+                <w:lang w:val="es-419"/>
+              </w:rPr>
+            </w:pPr>
+            <w:r>
+              <w:rPr>
+                <w:rFonts w:ascii="Calibri" w:hAnsi="Calibri" w:cs="Calibri"/>
+                <w:color w:val="000000"/>
+              </w:rPr>
+              <w:t>1000</w:t>
+            </w:r>
+          </w:p>
+        </w:tc>
+        <w:tc>
+          <w:tcPr>
+            <w:tcW w:w="1780" w:type="dxa"/>
+            <w:vAlign w:val="bottom"/>
+          </w:tcPr>
+          <w:p>
+            <w:pPr>
+              <w:pStyle w:val="ListParagraph"/>
+              <w:ind w:left="0"/>
+              <w:rPr>
+                <w:rFonts w:ascii="Dax-Regular" w:hAnsi="Dax-Regular"/>
+                <w:lang w:val="es-419"/>
+              </w:rPr>
+            </w:pPr>
+            <w:r>
+              <w:rPr>
+                <w:rFonts w:ascii="Calibri" w:hAnsi="Calibri" w:cs="Calibri"/>
+                <w:color w:val="000000"/>
+              </w:rPr>
+              <w:t>984</w:t>
+            </w:r>
+          </w:p>
+        </w:tc>
+        <w:tc>
+          <w:tcPr>
+            <w:tcW w:w="1725" w:type="dxa"/>
+            <w:vAlign w:val="bottom"/>
+          </w:tcPr>
+          <w:p>
+            <w:pPr>
+              <w:pStyle w:val="ListParagraph"/>
+              <w:ind w:left="0"/>
+              <w:rPr>
+                <w:rFonts w:ascii="Dax-Regular" w:hAnsi="Dax-Regular"/>
+                <w:lang w:val="es-419"/>
+              </w:rPr>
+            </w:pPr>
+            <w:r>
+              <w:rPr>
+                <w:rFonts w:ascii="Calibri" w:hAnsi="Calibri" w:cs="Calibri"/>
+                <w:color w:val="000000"/>
+              </w:rPr>
+              <w:t>1633</w:t>
+            </w:r>
+          </w:p>
+        </w:tc>
+        <w:tc>
+          <w:tcPr>
+            <w:tcW w:w="1812" w:type="dxa"/>
+            <w:vAlign w:val="bottom"/>
+          </w:tcPr>
+          <w:p>
+            <w:pPr>
+              <w:pStyle w:val="ListParagraph"/>
+              <w:ind w:left="0"/>
+              <w:rPr>
+                <w:rFonts w:ascii="Dax-Regular" w:hAnsi="Dax-Regular"/>
+                <w:lang w:val="es-419"/>
+              </w:rPr>
+            </w:pPr>
+            <w:r>
+              <w:rPr>
+                <w:rFonts w:ascii="Calibri" w:hAnsi="Calibri" w:cs="Calibri"/>
+                <w:color w:val="000000"/>
+              </w:rPr>
+              <w:t>230.22</w:t>
+            </w:r>
+          </w:p>
+        </w:tc>
+        <w:tc>
+          <w:tcPr>
+            <w:tcW w:w="1552" w:type="dxa"/>
+            <w:vAlign w:val="bottom"/>
+          </w:tcPr>
+          <w:p>
+            <w:pPr>
+              <w:pStyle w:val="ListParagraph"/>
+              <w:ind w:left="0"/>
+              <w:rPr>
+                <w:rFonts w:ascii="Calibri" w:hAnsi="Calibri" w:cs="Calibri"/>
+                <w:color w:val="000000"/>
+              </w:rPr>
+            </w:pPr>
+            <w:r>
+              <w:rPr>
+                <w:rFonts w:ascii="Calibri" w:hAnsi="Calibri" w:cs="Calibri"/>
+                <w:color w:val="000000"/>
+              </w:rPr>
+              <w:t>0.52</w:t>
+            </w:r>
+          </w:p>
+        </w:tc>
+      </w:tr>
+      <w:tr>
+        <w:tc>
+          <w:tcPr>
+            <w:tcW w:w="1761" w:type="dxa"/>
+            <w:vAlign w:val="bottom"/>
+          </w:tcPr>
+          <w:p>
+            <w:pPr>
+              <w:pStyle w:val="ListParagraph"/>
+              <w:ind w:left="0"/>
+              <w:rPr>
+                <w:rFonts w:ascii="Dax-Regular" w:hAnsi="Dax-Regular"/>
+                <w:lang w:val="es-419"/>
+              </w:rPr>
+            </w:pPr>
+            <w:r>
+              <w:rPr>
+                <w:rFonts w:ascii="Calibri" w:hAnsi="Calibri" w:cs="Calibri"/>
+                <w:color w:val="000000"/>
+              </w:rPr>
+              <w:t>2000</w:t>
+            </w:r>
+          </w:p>
+        </w:tc>
+        <w:tc>
+          <w:tcPr>
+            <w:tcW w:w="1780" w:type="dxa"/>
+            <w:vAlign w:val="bottom"/>
+          </w:tcPr>
+          <w:p>
+            <w:pPr>
+              <w:pStyle w:val="ListParagraph"/>
+              <w:ind w:left="0"/>
+              <w:rPr>
+                <w:rFonts w:ascii="Dax-Regular" w:hAnsi="Dax-Regular"/>
+                <w:lang w:val="es-419"/>
+              </w:rPr>
+            </w:pPr>
+            <w:r>
+              <w:rPr>
+                <w:rFonts w:ascii="Calibri" w:hAnsi="Calibri" w:cs="Calibri"/>
+                <w:color w:val="000000"/>
+              </w:rPr>
+              <w:t>1954</w:t>
+            </w:r>
+          </w:p>
+        </w:tc>
+        <w:tc>
+          <w:tcPr>
+            <w:tcW w:w="1725" w:type="dxa"/>
+            <w:vAlign w:val="bottom"/>
+          </w:tcPr>
+          <w:p>
+            <w:pPr>
+              <w:pStyle w:val="ListParagraph"/>
+              <w:ind w:left="0"/>
+              <w:rPr>
+                <w:rFonts w:ascii="Dax-Regular" w:hAnsi="Dax-Regular"/>
+                <w:lang w:val="es-419"/>
+              </w:rPr>
+            </w:pPr>
+            <w:r>
+              <w:rPr>
+                <w:rFonts w:ascii="Calibri" w:hAnsi="Calibri" w:cs="Calibri"/>
+                <w:color w:val="000000"/>
+              </w:rPr>
+              <w:t>3560</w:t>
+            </w:r>
+          </w:p>
+        </w:tc>
+        <w:tc>
+          <w:tcPr>
+            <w:tcW w:w="1812" w:type="dxa"/>
+            <w:vAlign w:val="bottom"/>
+          </w:tcPr>
+          <w:p>
+            <w:pPr>
+              <w:pStyle w:val="ListParagraph"/>
+              <w:ind w:left="0"/>
+              <w:rPr>
+                <w:rFonts w:ascii="Dax-Regular" w:hAnsi="Dax-Regular"/>
+                <w:lang w:val="es-419"/>
+              </w:rPr>
+            </w:pPr>
+            <w:r>
+              <w:rPr>
+                <w:rFonts w:ascii="Calibri" w:hAnsi="Calibri" w:cs="Calibri"/>
+                <w:color w:val="000000"/>
+              </w:rPr>
+              <w:t>830.43</w:t>
+            </w:r>
+          </w:p>
+        </w:tc>
+        <w:tc>
+          <w:tcPr>
+            <w:tcW w:w="1552" w:type="dxa"/>
+            <w:vAlign w:val="bottom"/>
+          </w:tcPr>
+          <w:p>
+            <w:pPr>
+              <w:pStyle w:val="ListParagraph"/>
+              <w:ind w:left="0"/>
+              <w:rPr>
+                <w:rFonts w:ascii="Calibri" w:hAnsi="Calibri" w:cs="Calibri"/>
+                <w:color w:val="000000"/>
+              </w:rPr>
+            </w:pPr>
+            <w:r>
+              <w:rPr>
+                <w:rFonts w:ascii="Calibri" w:hAnsi="Calibri" w:cs="Calibri"/>
+                <w:color w:val="000000"/>
+              </w:rPr>
+              <w:t>0.79</w:t>
+            </w:r>
+          </w:p>
+        </w:tc>
+      </w:tr>
+      <w:tr>
+        <w:tc>
+          <w:tcPr>
+            <w:tcW w:w="1761" w:type="dxa"/>
+            <w:vAlign w:val="bottom"/>
+          </w:tcPr>
+          <w:p>
+            <w:pPr>
+              <w:pStyle w:val="ListParagraph"/>
+              <w:ind w:left="0"/>
+              <w:rPr>
+                <w:rFonts w:ascii="Dax-Regular" w:hAnsi="Dax-Regular"/>
+                <w:lang w:val="es-419"/>
+              </w:rPr>
+            </w:pPr>
+            <w:r>
+              <w:rPr>
+                <w:rFonts w:ascii="Calibri" w:hAnsi="Calibri" w:cs="Calibri"/>
+                <w:color w:val="000000"/>
+              </w:rPr>
+              <w:t>3000</w:t>
+            </w:r>
+          </w:p>
+        </w:tc>
+        <w:tc>
+          <w:tcPr>
+            <w:tcW w:w="1780" w:type="dxa"/>
+            <w:vAlign w:val="bottom"/>
+          </w:tcPr>
+          <w:p>
+            <w:pPr>
+              <w:pStyle w:val="ListParagraph"/>
+              <w:ind w:left="0"/>
+              <w:rPr>
+                <w:rFonts w:ascii="Dax-Regular" w:hAnsi="Dax-Regular"/>
+                <w:lang w:val="es-419"/>
+              </w:rPr>
+            </w:pPr>
+            <w:r>
+              <w:rPr>
+                <w:rFonts w:ascii="Calibri" w:hAnsi="Calibri" w:cs="Calibri"/>
+                <w:color w:val="000000"/>
+              </w:rPr>
+              <w:t>2922</w:t>
+            </w:r>
+          </w:p>
+        </w:tc>
+        <w:tc>
+          <w:tcPr>
+            <w:tcW w:w="1725" w:type="dxa"/>
+            <w:vAlign w:val="bottom"/>
+          </w:tcPr>
+          <w:p>
+            <w:pPr>
+              <w:pStyle w:val="ListParagraph"/>
+              <w:ind w:left="0"/>
+              <w:rPr>
+                <w:rFonts w:ascii="Dax-Regular" w:hAnsi="Dax-Regular"/>
+                <w:lang w:val="es-419"/>
+              </w:rPr>
+            </w:pPr>
+            <w:r>
+              <w:rPr>
+                <w:rFonts w:ascii="Calibri" w:hAnsi="Calibri" w:cs="Calibri"/>
+                <w:color w:val="000000"/>
+              </w:rPr>
+              <w:t>5773</w:t>
+            </w:r>
+          </w:p>
+        </w:tc>
+        <w:tc>
+          <w:tcPr>
+            <w:tcW w:w="1812" w:type="dxa"/>
+            <w:vAlign w:val="bottom"/>
+          </w:tcPr>
+          <w:p>
+            <w:pPr>
+              <w:pStyle w:val="ListParagraph"/>
+              <w:ind w:left="0"/>
+              <w:rPr>
+                <w:rFonts w:ascii="Dax-Regular" w:hAnsi="Dax-Regular"/>
+                <w:lang w:val="es-419"/>
+              </w:rPr>
+            </w:pPr>
+            <w:r>
+              <w:rPr>
+                <w:rFonts w:ascii="Calibri" w:hAnsi="Calibri" w:cs="Calibri"/>
+                <w:color w:val="000000"/>
+              </w:rPr>
+              <w:t>1370.81</w:t>
+            </w:r>
+          </w:p>
+        </w:tc>
+        <w:tc>
+          <w:tcPr>
+            <w:tcW w:w="1552" w:type="dxa"/>
+            <w:vAlign w:val="bottom"/>
+          </w:tcPr>
+          <w:p>
+            <w:pPr>
+              <w:pStyle w:val="ListParagraph"/>
+              <w:ind w:left="0"/>
+              <w:rPr>
+                <w:rFonts w:ascii="Calibri" w:hAnsi="Calibri" w:cs="Calibri"/>
+                <w:color w:val="000000"/>
+              </w:rPr>
+            </w:pPr>
+            <w:r>
+              <w:rPr>
+                <w:rFonts w:ascii="Calibri" w:hAnsi="Calibri" w:cs="Calibri"/>
+                <w:color w:val="000000"/>
+              </w:rPr>
+              <w:t>0.62</w:t>
+            </w:r>
+          </w:p>
+        </w:tc>
+      </w:tr>
+      <w:tr>
+        <w:tc>
+          <w:tcPr>
+            <w:tcW w:w="1761" w:type="dxa"/>
+            <w:vAlign w:val="bottom"/>
+          </w:tcPr>
+          <w:p>
+            <w:pPr>
+              <w:pStyle w:val="ListParagraph"/>
+              <w:ind w:left="0"/>
+              <w:rPr>
+                <w:rFonts w:ascii="Dax-Regular" w:hAnsi="Dax-Regular"/>
+                <w:lang w:val="es-419"/>
+              </w:rPr>
+            </w:pPr>
+            <w:r>
+              <w:rPr>
+                <w:rFonts w:ascii="Calibri" w:hAnsi="Calibri" w:cs="Calibri"/>
+                <w:color w:val="000000"/>
+              </w:rPr>
+              <w:t>7000</w:t>
+            </w:r>
+          </w:p>
+        </w:tc>
+        <w:tc>
+          <w:tcPr>
+            <w:tcW w:w="1780" w:type="dxa"/>
+            <w:vAlign w:val="bottom"/>
+          </w:tcPr>
+          <w:p>
+            <w:pPr>
+              <w:pStyle w:val="ListParagraph"/>
+              <w:ind w:left="0"/>
+              <w:rPr>
+                <w:rFonts w:ascii="Dax-Regular" w:hAnsi="Dax-Regular"/>
+                <w:lang w:val="es-419"/>
+              </w:rPr>
+            </w:pPr>
+            <w:r>
+              <w:rPr>
+                <w:rFonts w:ascii="Calibri" w:hAnsi="Calibri" w:cs="Calibri"/>
+                <w:color w:val="000000"/>
+              </w:rPr>
+              <w:t>6829</w:t>
+            </w:r>
+          </w:p>
+        </w:tc>
+        <w:tc>
+          <w:tcPr>
+            <w:tcW w:w="1725" w:type="dxa"/>
+            <w:vAlign w:val="bottom"/>
+          </w:tcPr>
+          <w:p>
+            <w:pPr>
+              <w:pStyle w:val="ListParagraph"/>
+              <w:ind w:left="0"/>
+              <w:rPr>
+                <w:rFonts w:ascii="Dax-Regular" w:hAnsi="Dax-Regular"/>
+                <w:lang w:val="es-419"/>
+              </w:rPr>
+            </w:pPr>
+            <w:r>
+              <w:rPr>
+                <w:rFonts w:ascii="Calibri" w:hAnsi="Calibri" w:cs="Calibri"/>
+                <w:color w:val="000000"/>
+              </w:rPr>
+              <w:t>15334</w:t>
+            </w:r>
+          </w:p>
+        </w:tc>
+        <w:tc>
+          <w:tcPr>
+            <w:tcW w:w="1812" w:type="dxa"/>
+            <w:vAlign w:val="bottom"/>
+          </w:tcPr>
+          <w:p>
+            <w:pPr>
+              <w:pStyle w:val="ListParagraph"/>
+              <w:ind w:left="0"/>
+              <w:rPr>
+                <w:rFonts w:ascii="Dax-Regular" w:hAnsi="Dax-Regular"/>
+                <w:lang w:val="es-419"/>
+              </w:rPr>
+            </w:pPr>
+            <w:r>
+              <w:rPr>
+                <w:rFonts w:ascii="Calibri" w:hAnsi="Calibri" w:cs="Calibri"/>
+                <w:color w:val="000000"/>
+              </w:rPr>
+              <w:t>5470.32</w:t>
+            </w:r>
+          </w:p>
+        </w:tc>
+        <w:tc>
+          <w:tcPr>
+            <w:tcW w:w="1552" w:type="dxa"/>
+            <w:vAlign w:val="bottom"/>
+          </w:tcPr>
+          <w:p>
+            <w:pPr>
+              <w:pStyle w:val="ListParagraph"/>
+              <w:ind w:left="0"/>
+              <w:rPr>
+                <w:rFonts w:ascii="Calibri" w:hAnsi="Calibri" w:cs="Calibri"/>
+                <w:color w:val="000000"/>
+              </w:rPr>
+            </w:pPr>
+            <w:r>
+              <w:rPr>
+                <w:rFonts w:ascii="Calibri" w:hAnsi="Calibri" w:cs="Calibri"/>
+                <w:color w:val="000000"/>
+              </w:rPr>
+              <w:t>0.94</w:t>
+            </w:r>
+          </w:p>
+        </w:tc>
+      </w:tr>
+      <w:tr>
+        <w:tc>
+          <w:tcPr>
+            <w:tcW w:w="1761" w:type="dxa"/>
+            <w:vAlign w:val="bottom"/>
+          </w:tcPr>
+          <w:p>
+            <w:pPr>
+              <w:pStyle w:val="ListParagraph"/>
+              <w:ind w:left="0"/>
+              <w:rPr>
+                <w:rFonts w:ascii="Dax-Regular" w:hAnsi="Dax-Regular"/>
+                <w:lang w:val="es-419"/>
+              </w:rPr>
+            </w:pPr>
+            <w:r>
+              <w:rPr>
+                <w:rFonts w:ascii="Calibri" w:hAnsi="Calibri" w:cs="Calibri"/>
+                <w:color w:val="000000"/>
+              </w:rPr>
+              <w:t>10000</w:t>
+            </w:r>
+          </w:p>
+        </w:tc>
+        <w:tc>
+          <w:tcPr>
+            <w:tcW w:w="1780" w:type="dxa"/>
+            <w:vAlign w:val="bottom"/>
+          </w:tcPr>
+          <w:p>
+            <w:pPr>
+              <w:pStyle w:val="ListParagraph"/>
+              <w:ind w:left="0"/>
+              <w:rPr>
+                <w:rFonts w:ascii="Dax-Regular" w:hAnsi="Dax-Regular"/>
+                <w:lang w:val="es-419"/>
+              </w:rPr>
+            </w:pPr>
+            <w:r>
+              <w:rPr>
+                <w:rFonts w:ascii="Calibri" w:hAnsi="Calibri" w:cs="Calibri"/>
+                <w:color w:val="000000"/>
+              </w:rPr>
+              <w:t>9767</w:t>
+            </w:r>
+          </w:p>
+        </w:tc>
+        <w:tc>
+          <w:tcPr>
+            <w:tcW w:w="1725" w:type="dxa"/>
+            <w:vAlign w:val="bottom"/>
+          </w:tcPr>
+          <w:p>
+            <w:pPr>
+              <w:pStyle w:val="ListParagraph"/>
+              <w:ind w:left="0"/>
+              <w:rPr>
+                <w:rFonts w:ascii="Dax-Regular" w:hAnsi="Dax-Regular"/>
+                <w:lang w:val="es-419"/>
+              </w:rPr>
+            </w:pPr>
+            <w:r>
+              <w:rPr>
+                <w:rFonts w:ascii="Calibri" w:hAnsi="Calibri" w:cs="Calibri"/>
+                <w:color w:val="000000"/>
+              </w:rPr>
+              <w:t>22758</w:t>
+            </w:r>
+          </w:p>
+        </w:tc>
+        <w:tc>
+          <w:tcPr>
+            <w:tcW w:w="1812" w:type="dxa"/>
+            <w:vAlign w:val="bottom"/>
+          </w:tcPr>
+          <w:p>
+            <w:pPr>
+              <w:pStyle w:val="ListParagraph"/>
+              <w:ind w:left="0"/>
+              <w:rPr>
+                <w:rFonts w:ascii="Dax-Regular" w:hAnsi="Dax-Regular"/>
+                <w:lang w:val="es-419"/>
+              </w:rPr>
+            </w:pPr>
+            <w:r>
+              <w:rPr>
+                <w:rFonts w:ascii="Calibri" w:hAnsi="Calibri" w:cs="Calibri"/>
+                <w:color w:val="000000"/>
+              </w:rPr>
+              <w:t>13350.62</w:t>
+            </w:r>
+          </w:p>
+        </w:tc>
+        <w:tc>
+          <w:tcPr>
+            <w:tcW w:w="1552" w:type="dxa"/>
+            <w:vAlign w:val="bottom"/>
+          </w:tcPr>
+          <w:p>
+            <w:pPr>
+              <w:pStyle w:val="ListParagraph"/>
+              <w:ind w:left="0"/>
+              <w:rPr>
+                <w:rFonts w:ascii="Calibri" w:hAnsi="Calibri" w:cs="Calibri"/>
+                <w:color w:val="000000"/>
+              </w:rPr>
+            </w:pPr>
+            <w:r>
+              <w:rPr>
+                <w:rFonts w:ascii="Calibri" w:hAnsi="Calibri" w:cs="Calibri"/>
+                <w:color w:val="000000"/>
+              </w:rPr>
+              <w:t>0.93</w:t>
+            </w:r>
+          </w:p>
+        </w:tc>
+      </w:tr>
+      <w:tr>
+        <w:tc>
+          <w:tcPr>
+            <w:tcW w:w="1761" w:type="dxa"/>
+            <w:vAlign w:val="bottom"/>
+          </w:tcPr>
+          <w:p>
+            <w:pPr>
+              <w:pStyle w:val="ListParagraph"/>
+              <w:ind w:left="0"/>
+              <w:rPr>
+                <w:rFonts w:ascii="Dax-Regular" w:hAnsi="Dax-Regular"/>
+                <w:lang w:val="es-419"/>
+              </w:rPr>
+            </w:pPr>
+            <w:r>
+              <w:rPr>
+                <w:rFonts w:ascii="Calibri" w:hAnsi="Calibri" w:cs="Calibri"/>
+                <w:color w:val="000000"/>
+              </w:rPr>
+              <w:t>14000</w:t>
+            </w:r>
+          </w:p>
+        </w:tc>
+        <w:tc>
+          <w:tcPr>
+            <w:tcW w:w="1780" w:type="dxa"/>
+            <w:vAlign w:val="bottom"/>
+          </w:tcPr>
+          <w:p>
+            <w:pPr>
+              <w:pStyle w:val="ListParagraph"/>
+              <w:ind w:left="0"/>
+              <w:rPr>
+                <w:rFonts w:ascii="Dax-Regular" w:hAnsi="Dax-Regular"/>
+                <w:lang w:val="es-419"/>
+              </w:rPr>
+            </w:pPr>
+            <w:r>
+              <w:rPr>
+                <w:rFonts w:ascii="Calibri" w:hAnsi="Calibri" w:cs="Calibri"/>
+                <w:color w:val="000000"/>
+              </w:rPr>
+              <w:t>13535</w:t>
+            </w:r>
+          </w:p>
+        </w:tc>
+        <w:tc>
+          <w:tcPr>
+            <w:tcW w:w="1725" w:type="dxa"/>
+            <w:vAlign w:val="bottom"/>
+          </w:tcPr>
+          <w:p>
+            <w:pPr>
+              <w:pStyle w:val="ListParagraph"/>
+              <w:ind w:left="0"/>
+              <w:rPr>
+                <w:rFonts w:ascii="Dax-Regular" w:hAnsi="Dax-Regular"/>
+                <w:lang w:val="es-419"/>
+              </w:rPr>
+            </w:pPr>
+            <w:r>
+              <w:rPr>
+                <w:rFonts w:ascii="Calibri" w:hAnsi="Calibri" w:cs="Calibri"/>
+                <w:color w:val="000000"/>
+              </w:rPr>
+              <w:t>32270</w:t>
+            </w:r>
+          </w:p>
+        </w:tc>
+        <w:tc>
+          <w:tcPr>
+            <w:tcW w:w="1812" w:type="dxa"/>
+            <w:vAlign w:val="bottom"/>
+          </w:tcPr>
+          <w:p>
+            <w:pPr>
+              <w:pStyle w:val="ListParagraph"/>
+              <w:ind w:left="0"/>
+              <w:rPr>
+                <w:rFonts w:ascii="Dax-Regular" w:hAnsi="Dax-Regular"/>
+                <w:lang w:val="es-419"/>
+              </w:rPr>
+            </w:pPr>
+            <w:r>
+              <w:rPr>
+                <w:rFonts w:ascii="Calibri" w:hAnsi="Calibri" w:cs="Calibri"/>
+                <w:color w:val="000000"/>
+              </w:rPr>
+              <w:t>22464.43</w:t>
+            </w:r>
+          </w:p>
+        </w:tc>
+        <w:tc>
+          <w:tcPr>
+            <w:tcW w:w="1552" w:type="dxa"/>
+            <w:vAlign w:val="bottom"/>
+          </w:tcPr>
+          <w:p>
+            <w:pPr>
+              <w:pStyle w:val="ListParagraph"/>
+              <w:ind w:left="0"/>
+              <w:rPr>
+                <w:rFonts w:ascii="Calibri" w:hAnsi="Calibri" w:cs="Calibri"/>
+                <w:color w:val="000000"/>
+              </w:rPr>
+            </w:pPr>
+            <w:r>
+              <w:rPr>
+                <w:rFonts w:ascii="Calibri" w:hAnsi="Calibri" w:cs="Calibri"/>
+                <w:color w:val="000000"/>
+              </w:rPr>
+              <w:t>1.2</w:t>
+            </w:r>
+          </w:p>
+        </w:tc>
+      </w:tr>
+    </w:tbl>
+    <w:p>
+      <w:pPr>
+        <w:pStyle w:val="ListParagraph"/>
+        <w:rPr>
+          <w:rFonts w:ascii="Dax-Regular" w:hAnsi="Dax-Regular"/>
+          <w:lang w:val="es-419"/>
+        </w:rPr>
+      </w:pPr>
+    </w:p>
+    <w:p>
+      <w:pPr>
+        <w:pStyle w:val="ListParagraph"/>
+        <w:rPr>
+          <w:rFonts w:ascii="Dax-Regular" w:hAnsi="Dax-Regular"/>
+          <w:lang w:val="es-419"/>
+        </w:rPr>
+      </w:pPr>
+      <w:r>
+        <w:rPr>
+          <w:rFonts w:ascii="Dax-Regular" w:hAnsi="Dax-Regular"/>
+          <w:lang w:val="es-419"/>
+        </w:rPr>
+        <w:t>Vemos que la opción 4 se comporta como esperado (</w:t>
+      </w:r>
+      <w:proofErr w:type="spellStart"/>
+      <w:r>
+        <w:rPr>
+          <w:rFonts w:ascii="Dax-Regular" w:hAnsi="Dax-Regular"/>
+          <w:lang w:val="es-419"/>
+        </w:rPr>
+        <w:t>linearitmicamente</w:t>
+      </w:r>
+      <w:proofErr w:type="spellEnd"/>
+      <w:r>
+        <w:rPr>
+          <w:rFonts w:ascii="Dax-Regular" w:hAnsi="Dax-Regular"/>
+          <w:lang w:val="es-419"/>
+        </w:rPr>
+        <w:t>). La opción 6 por lo visto, no hay una complejidad clara, pero es mejor que lineal</w:t>
+      </w:r>
+      <w:r>
+        <w:rPr>
+          <w:rFonts w:ascii="Dax-Regular" w:hAnsi="Dax-Regular"/>
+          <w:lang w:val="es-419"/>
+        </w:rPr>
+        <w:t xml:space="preserve"> (es cerca a </w:t>
+      </w:r>
+      <w:proofErr w:type="gramStart"/>
+      <w:r>
+        <w:rPr>
+          <w:rFonts w:ascii="Dax-Regular" w:hAnsi="Dax-Regular"/>
+          <w:lang w:val="es-419"/>
+        </w:rPr>
+        <w:t>O(</w:t>
+      </w:r>
+      <w:proofErr w:type="gramEnd"/>
+      <w:r>
+        <w:rPr>
+          <w:rFonts w:ascii="Dax-Regular" w:hAnsi="Dax-Regular"/>
+          <w:lang w:val="es-419"/>
+        </w:rPr>
+        <w:t>1))</w:t>
+      </w:r>
+      <w:r>
+        <w:rPr>
+          <w:rFonts w:ascii="Dax-Regular" w:hAnsi="Dax-Regular"/>
+          <w:lang w:val="es-419"/>
+        </w:rPr>
+        <w:t>.</w:t>
+      </w:r>
     </w:p>
     <w:p>
       <w:pPr>
@@ -261,12 +2351,364 @@
     </w:p>
     <w:p>
       <w:pPr>
+        <w:shd w:val="clear" w:color="auto" w:fill="1E1E1E"/>
+        <w:spacing w:after="0" w:line="285" w:lineRule="atLeast"/>
+        <w:ind w:left="360"/>
+        <w:rPr>
+          <w:rFonts w:ascii="Consolas" w:eastAsia="Times New Roman" w:hAnsi="Consolas" w:cs="Times New Roman"/>
+          <w:color w:val="D4D4D4"/>
+          <w:sz w:val="21"/>
+          <w:szCs w:val="21"/>
+          <w:lang w:eastAsia="en-US"/>
+        </w:rPr>
+      </w:pPr>
+      <w:r>
+        <w:rPr>
+          <w:rFonts w:ascii="Consolas" w:eastAsia="Times New Roman" w:hAnsi="Consolas" w:cs="Times New Roman"/>
+          <w:color w:val="9CDCFE"/>
+          <w:sz w:val="21"/>
+          <w:szCs w:val="21"/>
+          <w:lang w:eastAsia="en-US"/>
+        </w:rPr>
+        <w:t>analyzer</w:t>
+      </w:r>
+      <w:r>
+        <w:rPr>
+          <w:rFonts w:ascii="Consolas" w:eastAsia="Times New Roman" w:hAnsi="Consolas" w:cs="Times New Roman"/>
+          <w:color w:val="D4D4D4"/>
+          <w:sz w:val="21"/>
+          <w:szCs w:val="21"/>
+          <w:lang w:eastAsia="en-US"/>
+        </w:rPr>
+        <w:t>[</w:t>
+      </w:r>
+      <w:r>
+        <w:rPr>
+          <w:rFonts w:ascii="Consolas" w:eastAsia="Times New Roman" w:hAnsi="Consolas" w:cs="Times New Roman"/>
+          <w:color w:val="CE9178"/>
+          <w:sz w:val="21"/>
+          <w:szCs w:val="21"/>
+          <w:lang w:eastAsia="en-US"/>
+        </w:rPr>
+        <w:t>'connections'</w:t>
+      </w:r>
+      <w:r>
+        <w:rPr>
+          <w:rFonts w:ascii="Consolas" w:eastAsia="Times New Roman" w:hAnsi="Consolas" w:cs="Times New Roman"/>
+          <w:color w:val="D4D4D4"/>
+          <w:sz w:val="21"/>
+          <w:szCs w:val="21"/>
+          <w:lang w:eastAsia="en-US"/>
+        </w:rPr>
+        <w:t>] = </w:t>
+      </w:r>
+      <w:proofErr w:type="spellStart"/>
+      <w:r>
+        <w:rPr>
+          <w:rFonts w:ascii="Consolas" w:eastAsia="Times New Roman" w:hAnsi="Consolas" w:cs="Times New Roman"/>
+          <w:color w:val="4EC9B0"/>
+          <w:sz w:val="21"/>
+          <w:szCs w:val="21"/>
+          <w:lang w:eastAsia="en-US"/>
+        </w:rPr>
+        <w:t>gr</w:t>
+      </w:r>
+      <w:r>
+        <w:rPr>
+          <w:rFonts w:ascii="Consolas" w:eastAsia="Times New Roman" w:hAnsi="Consolas" w:cs="Times New Roman"/>
+          <w:color w:val="D4D4D4"/>
+          <w:sz w:val="21"/>
+          <w:szCs w:val="21"/>
+          <w:lang w:eastAsia="en-US"/>
+        </w:rPr>
+        <w:t>.</w:t>
+      </w:r>
+      <w:r>
+        <w:rPr>
+          <w:rFonts w:ascii="Consolas" w:eastAsia="Times New Roman" w:hAnsi="Consolas" w:cs="Times New Roman"/>
+          <w:color w:val="DCDCAA"/>
+          <w:sz w:val="21"/>
+          <w:szCs w:val="21"/>
+          <w:lang w:eastAsia="en-US"/>
+        </w:rPr>
+        <w:t>newGraph</w:t>
+      </w:r>
+      <w:proofErr w:type="spellEnd"/>
+      <w:r>
+        <w:rPr>
+          <w:rFonts w:ascii="Consolas" w:eastAsia="Times New Roman" w:hAnsi="Consolas" w:cs="Times New Roman"/>
+          <w:color w:val="D4D4D4"/>
+          <w:sz w:val="21"/>
+          <w:szCs w:val="21"/>
+          <w:lang w:eastAsia="en-US"/>
+        </w:rPr>
+        <w:t>(</w:t>
+      </w:r>
+      <w:proofErr w:type="spellStart"/>
+      <w:r>
+        <w:rPr>
+          <w:rFonts w:ascii="Consolas" w:eastAsia="Times New Roman" w:hAnsi="Consolas" w:cs="Times New Roman"/>
+          <w:color w:val="9CDCFE"/>
+          <w:sz w:val="21"/>
+          <w:szCs w:val="21"/>
+          <w:lang w:eastAsia="en-US"/>
+        </w:rPr>
+        <w:t>datastructure</w:t>
+      </w:r>
+      <w:proofErr w:type="spellEnd"/>
+      <w:r>
+        <w:rPr>
+          <w:rFonts w:ascii="Consolas" w:eastAsia="Times New Roman" w:hAnsi="Consolas" w:cs="Times New Roman"/>
+          <w:color w:val="D4D4D4"/>
+          <w:sz w:val="21"/>
+          <w:szCs w:val="21"/>
+          <w:lang w:eastAsia="en-US"/>
+        </w:rPr>
+        <w:t>=</w:t>
+      </w:r>
+      <w:r>
+        <w:rPr>
+          <w:rFonts w:ascii="Consolas" w:eastAsia="Times New Roman" w:hAnsi="Consolas" w:cs="Times New Roman"/>
+          <w:color w:val="CE9178"/>
+          <w:sz w:val="21"/>
+          <w:szCs w:val="21"/>
+          <w:lang w:eastAsia="en-US"/>
+        </w:rPr>
+        <w:t>'ADJ_LIST'</w:t>
+      </w:r>
+      <w:r>
+        <w:rPr>
+          <w:rFonts w:ascii="Consolas" w:eastAsia="Times New Roman" w:hAnsi="Consolas" w:cs="Times New Roman"/>
+          <w:color w:val="D4D4D4"/>
+          <w:sz w:val="21"/>
+          <w:szCs w:val="21"/>
+          <w:lang w:eastAsia="en-US"/>
+        </w:rPr>
+        <w:t>,</w:t>
+      </w:r>
+    </w:p>
+    <w:p>
+      <w:pPr>
+        <w:shd w:val="clear" w:color="auto" w:fill="1E1E1E"/>
+        <w:spacing w:after="0" w:line="285" w:lineRule="atLeast"/>
+        <w:ind w:left="360"/>
+        <w:rPr>
+          <w:rFonts w:ascii="Consolas" w:eastAsia="Times New Roman" w:hAnsi="Consolas" w:cs="Times New Roman"/>
+          <w:color w:val="D4D4D4"/>
+          <w:sz w:val="21"/>
+          <w:szCs w:val="21"/>
+          <w:lang w:eastAsia="en-US"/>
+        </w:rPr>
+      </w:pPr>
+      <w:r>
+        <w:rPr>
+          <w:rFonts w:ascii="Consolas" w:eastAsia="Times New Roman" w:hAnsi="Consolas" w:cs="Times New Roman"/>
+          <w:color w:val="D4D4D4"/>
+          <w:sz w:val="21"/>
+          <w:szCs w:val="21"/>
+          <w:lang w:eastAsia="en-US"/>
+        </w:rPr>
+        <w:t>                                              </w:t>
+      </w:r>
+      <w:r>
+        <w:rPr>
+          <w:rFonts w:ascii="Consolas" w:eastAsia="Times New Roman" w:hAnsi="Consolas" w:cs="Times New Roman"/>
+          <w:color w:val="9CDCFE"/>
+          <w:sz w:val="21"/>
+          <w:szCs w:val="21"/>
+          <w:lang w:eastAsia="en-US"/>
+        </w:rPr>
+        <w:t>directed</w:t>
+      </w:r>
+      <w:r>
+        <w:rPr>
+          <w:rFonts w:ascii="Consolas" w:eastAsia="Times New Roman" w:hAnsi="Consolas" w:cs="Times New Roman"/>
+          <w:color w:val="D4D4D4"/>
+          <w:sz w:val="21"/>
+          <w:szCs w:val="21"/>
+          <w:lang w:eastAsia="en-US"/>
+        </w:rPr>
+        <w:t>=</w:t>
+      </w:r>
+      <w:r>
+        <w:rPr>
+          <w:rFonts w:ascii="Consolas" w:eastAsia="Times New Roman" w:hAnsi="Consolas" w:cs="Times New Roman"/>
+          <w:color w:val="569CD6"/>
+          <w:sz w:val="21"/>
+          <w:szCs w:val="21"/>
+          <w:lang w:eastAsia="en-US"/>
+        </w:rPr>
+        <w:t>True</w:t>
+      </w:r>
+      <w:r>
+        <w:rPr>
+          <w:rFonts w:ascii="Consolas" w:eastAsia="Times New Roman" w:hAnsi="Consolas" w:cs="Times New Roman"/>
+          <w:color w:val="D4D4D4"/>
+          <w:sz w:val="21"/>
+          <w:szCs w:val="21"/>
+          <w:lang w:eastAsia="en-US"/>
+        </w:rPr>
+        <w:t>,</w:t>
+      </w:r>
+    </w:p>
+    <w:p>
+      <w:pPr>
+        <w:shd w:val="clear" w:color="auto" w:fill="1E1E1E"/>
+        <w:spacing w:after="0" w:line="285" w:lineRule="atLeast"/>
+        <w:ind w:left="360"/>
+        <w:rPr>
+          <w:rFonts w:ascii="Consolas" w:eastAsia="Times New Roman" w:hAnsi="Consolas" w:cs="Times New Roman"/>
+          <w:color w:val="D4D4D4"/>
+          <w:sz w:val="21"/>
+          <w:szCs w:val="21"/>
+          <w:lang w:eastAsia="en-US"/>
+        </w:rPr>
+      </w:pPr>
+      <w:r>
+        <w:rPr>
+          <w:rFonts w:ascii="Consolas" w:eastAsia="Times New Roman" w:hAnsi="Consolas" w:cs="Times New Roman"/>
+          <w:color w:val="D4D4D4"/>
+          <w:sz w:val="21"/>
+          <w:szCs w:val="21"/>
+          <w:lang w:eastAsia="en-US"/>
+        </w:rPr>
+        <w:lastRenderedPageBreak/>
+        <w:t>                                              </w:t>
+      </w:r>
+      <w:r>
+        <w:rPr>
+          <w:rFonts w:ascii="Consolas" w:eastAsia="Times New Roman" w:hAnsi="Consolas" w:cs="Times New Roman"/>
+          <w:color w:val="9CDCFE"/>
+          <w:sz w:val="21"/>
+          <w:szCs w:val="21"/>
+          <w:lang w:eastAsia="en-US"/>
+        </w:rPr>
+        <w:t>size</w:t>
+      </w:r>
+      <w:r>
+        <w:rPr>
+          <w:rFonts w:ascii="Consolas" w:eastAsia="Times New Roman" w:hAnsi="Consolas" w:cs="Times New Roman"/>
+          <w:color w:val="D4D4D4"/>
+          <w:sz w:val="21"/>
+          <w:szCs w:val="21"/>
+          <w:lang w:eastAsia="en-US"/>
+        </w:rPr>
+        <w:t>=</w:t>
+      </w:r>
+      <w:r>
+        <w:rPr>
+          <w:rFonts w:ascii="Consolas" w:eastAsia="Times New Roman" w:hAnsi="Consolas" w:cs="Times New Roman"/>
+          <w:color w:val="B5CEA8"/>
+          <w:sz w:val="21"/>
+          <w:szCs w:val="21"/>
+          <w:lang w:eastAsia="en-US"/>
+        </w:rPr>
+        <w:t>14000</w:t>
+      </w:r>
+      <w:r>
+        <w:rPr>
+          <w:rFonts w:ascii="Consolas" w:eastAsia="Times New Roman" w:hAnsi="Consolas" w:cs="Times New Roman"/>
+          <w:color w:val="D4D4D4"/>
+          <w:sz w:val="21"/>
+          <w:szCs w:val="21"/>
+          <w:lang w:eastAsia="en-US"/>
+        </w:rPr>
+        <w:t>,</w:t>
+      </w:r>
+    </w:p>
+    <w:p>
+      <w:pPr>
+        <w:shd w:val="clear" w:color="auto" w:fill="1E1E1E"/>
+        <w:spacing w:after="0" w:line="285" w:lineRule="atLeast"/>
+        <w:ind w:left="360"/>
+        <w:rPr>
+          <w:rFonts w:ascii="Consolas" w:eastAsia="Times New Roman" w:hAnsi="Consolas" w:cs="Times New Roman"/>
+          <w:color w:val="D4D4D4"/>
+          <w:sz w:val="21"/>
+          <w:szCs w:val="21"/>
+          <w:lang w:eastAsia="en-US"/>
+        </w:rPr>
+      </w:pPr>
+      <w:r>
+        <w:rPr>
+          <w:rFonts w:ascii="Consolas" w:eastAsia="Times New Roman" w:hAnsi="Consolas" w:cs="Times New Roman"/>
+          <w:color w:val="D4D4D4"/>
+          <w:sz w:val="21"/>
+          <w:szCs w:val="21"/>
+          <w:lang w:eastAsia="en-US"/>
+        </w:rPr>
+        <w:t>                                              </w:t>
+      </w:r>
+      <w:r>
+        <w:rPr>
+          <w:rFonts w:ascii="Consolas" w:eastAsia="Times New Roman" w:hAnsi="Consolas" w:cs="Times New Roman"/>
+          <w:color w:val="9CDCFE"/>
+          <w:sz w:val="21"/>
+          <w:szCs w:val="21"/>
+          <w:lang w:eastAsia="en-US"/>
+        </w:rPr>
+        <w:t>comparefunction</w:t>
+      </w:r>
+      <w:r>
+        <w:rPr>
+          <w:rFonts w:ascii="Consolas" w:eastAsia="Times New Roman" w:hAnsi="Consolas" w:cs="Times New Roman"/>
+          <w:color w:val="D4D4D4"/>
+          <w:sz w:val="21"/>
+          <w:szCs w:val="21"/>
+          <w:lang w:eastAsia="en-US"/>
+        </w:rPr>
+        <w:t>=</w:t>
+      </w:r>
+      <w:r>
+        <w:rPr>
+          <w:rFonts w:ascii="Consolas" w:eastAsia="Times New Roman" w:hAnsi="Consolas" w:cs="Times New Roman"/>
+          <w:color w:val="DCDCAA"/>
+          <w:sz w:val="21"/>
+          <w:szCs w:val="21"/>
+          <w:lang w:eastAsia="en-US"/>
+        </w:rPr>
+        <w:t>compareStopIds</w:t>
+      </w:r>
+      <w:r>
+        <w:rPr>
+          <w:rFonts w:ascii="Consolas" w:eastAsia="Times New Roman" w:hAnsi="Consolas" w:cs="Times New Roman"/>
+          <w:color w:val="D4D4D4"/>
+          <w:sz w:val="21"/>
+          <w:szCs w:val="21"/>
+          <w:lang w:eastAsia="en-US"/>
+        </w:rPr>
+        <w:t>)</w:t>
+      </w:r>
+    </w:p>
+    <w:p>
+      <w:pPr>
         <w:pStyle w:val="ListParagraph"/>
         <w:rPr>
           <w:rFonts w:ascii="Dax-Regular" w:hAnsi="Dax-Regular"/>
-          <w:lang w:val="es-419"/>
-        </w:rPr>
-      </w:pPr>
+          <w:lang w:val="es-CO"/>
+        </w:rPr>
+      </w:pPr>
+      <w:r>
+        <w:rPr>
+          <w:rFonts w:ascii="Dax-Regular" w:hAnsi="Dax-Regular"/>
+          <w:lang w:val="es-CO"/>
+        </w:rPr>
+        <w:t>El grafo utilizado e</w:t>
+      </w:r>
+      <w:r>
+        <w:rPr>
+          <w:rFonts w:ascii="Dax-Regular" w:hAnsi="Dax-Regular"/>
+          <w:lang w:val="es-CO"/>
+        </w:rPr>
+        <w:t>s u</w:t>
+      </w:r>
+      <w:r>
+        <w:rPr>
+          <w:rFonts w:ascii="Dax-Regular" w:hAnsi="Dax-Regular"/>
+          <w:lang w:val="es-CO"/>
+        </w:rPr>
+        <w:t>n grafo dirigido.</w:t>
+      </w:r>
     </w:p>
     <w:p>
       <w:pPr>
@@ -298,6 +2740,50 @@
           <w:lang w:val="es-419"/>
         </w:rPr>
       </w:pPr>
+      <w:r>
+        <w:rPr>
+          <w:rFonts w:ascii="Dax-Regular" w:hAnsi="Dax-Regular"/>
+          <w:lang w:val="es-419"/>
+        </w:rPr>
+        <w:t>El tamaño inicial del grafo es 14000</w:t>
+      </w:r>
+      <w:r>
+        <w:rPr>
+          <w:rFonts w:ascii="Dax-Regular" w:hAnsi="Dax-Regular"/>
+          <w:lang w:val="es-419"/>
+        </w:rPr>
+        <w:t>.</w:t>
+      </w:r>
+      <w:r>
+        <w:rPr>
+          <w:rFonts w:ascii="Dax-Regular" w:hAnsi="Dax-Regular"/>
+          <w:lang w:val="es-419"/>
+        </w:rPr>
+        <w:t xml:space="preserve"> Como la lista de adyacencia es un mapa con los vértices</w:t>
+      </w:r>
+      <w:r>
+        <w:rPr>
+          <w:rFonts w:ascii="Dax-Regular" w:hAnsi="Dax-Regular"/>
+          <w:lang w:val="es-419"/>
+        </w:rPr>
+        <w:t xml:space="preserve">, este tamaño inicial se usa como en los casos de los mapas cuando se pone un número de elementos esperado para evitar hacer muchos </w:t>
+      </w:r>
+      <w:proofErr w:type="spellStart"/>
+      <w:r>
+        <w:rPr>
+          <w:rFonts w:ascii="Dax-Regular" w:hAnsi="Dax-Regular"/>
+          <w:lang w:val="es-419"/>
+        </w:rPr>
+        <w:t>rehash</w:t>
+      </w:r>
+      <w:proofErr w:type="spellEnd"/>
+      <w:r>
+        <w:rPr>
+          <w:rFonts w:ascii="Dax-Regular" w:hAnsi="Dax-Regular"/>
+          <w:lang w:val="es-419"/>
+        </w:rPr>
+        <w:t>.</w:t>
+      </w:r>
     </w:p>
     <w:p>
       <w:pPr>
@@ -329,6 +2815,54 @@
           <w:lang w:val="es-419"/>
         </w:rPr>
       </w:pPr>
+      <w:r>
+        <w:rPr>
+          <w:rFonts w:ascii="Dax-Regular" w:hAnsi="Dax-Regular"/>
+          <w:lang w:val="es-419"/>
+        </w:rPr>
+        <w:t xml:space="preserve">La estructura de datos utilizada es “ADJ_LIST” que </w:t>
+      </w:r>
+      <w:r>
+        <w:rPr>
+          <w:rFonts w:ascii="Dax-Regular" w:hAnsi="Dax-Regular"/>
+          <w:lang w:val="es-419"/>
+        </w:rPr>
+        <w:t>represe</w:t>
+      </w:r>
+      <w:r>
+        <w:rPr>
+          <w:rFonts w:ascii="Dax-Regular" w:hAnsi="Dax-Regular"/>
+          <w:lang w:val="es-419"/>
+        </w:rPr>
+        <w:t>nta una lista de adyacencia.</w:t>
+      </w:r>
+    </w:p>
+    <w:p>
+      <w:pPr>
+        <w:pStyle w:val="ListParagraph"/>
+        <w:rPr>
+          <w:rFonts w:ascii="Dax-Regular" w:hAnsi="Dax-Regular"/>
+          <w:lang w:val="es-419"/>
+        </w:rPr>
+      </w:pPr>
+    </w:p>
+    <w:p>
+      <w:pPr>
+        <w:pStyle w:val="ListParagraph"/>
+        <w:rPr>
+          <w:rFonts w:ascii="Dax-Regular" w:hAnsi="Dax-Regular"/>
+          <w:lang w:val="es-419"/>
+        </w:rPr>
+      </w:pPr>
+    </w:p>
+    <w:p>
+      <w:pPr>
+        <w:pStyle w:val="ListParagraph"/>
+        <w:rPr>
+          <w:rFonts w:ascii="Dax-Regular" w:hAnsi="Dax-Regular"/>
+          <w:lang w:val="es-419"/>
+        </w:rPr>
+      </w:pPr>
     </w:p>
     <w:p>
       <w:pPr>
@@ -354,10 +2888,649 @@
     </w:p>
     <w:p>
       <w:pPr>
+        <w:shd w:val="clear" w:color="auto" w:fill="1E1E1E"/>
+        <w:spacing w:after="0" w:line="285" w:lineRule="atLeast"/>
+        <w:ind w:left="360"/>
+        <w:rPr>
+          <w:rFonts w:ascii="Consolas" w:eastAsia="Times New Roman" w:hAnsi="Consolas" w:cs="Times New Roman"/>
+          <w:color w:val="D4D4D4"/>
+          <w:sz w:val="21"/>
+          <w:szCs w:val="21"/>
+          <w:lang w:eastAsia="en-US"/>
+        </w:rPr>
+      </w:pPr>
+      <w:r>
+        <w:rPr>
+          <w:rFonts w:ascii="Consolas" w:eastAsia="Times New Roman" w:hAnsi="Consolas" w:cs="Times New Roman"/>
+          <w:color w:val="569CD6"/>
+          <w:sz w:val="21"/>
+          <w:szCs w:val="21"/>
+          <w:lang w:eastAsia="en-US"/>
+        </w:rPr>
+        <w:t>def</w:t>
+      </w:r>
+      <w:r>
+        <w:rPr>
+          <w:rFonts w:ascii="Consolas" w:eastAsia="Times New Roman" w:hAnsi="Consolas" w:cs="Times New Roman"/>
+          <w:color w:val="D4D4D4"/>
+          <w:sz w:val="21"/>
+          <w:szCs w:val="21"/>
+          <w:lang w:eastAsia="en-US"/>
+        </w:rPr>
+        <w:t> </w:t>
+      </w:r>
+      <w:r>
+        <w:rPr>
+          <w:rFonts w:ascii="Consolas" w:eastAsia="Times New Roman" w:hAnsi="Consolas" w:cs="Times New Roman"/>
+          <w:color w:val="DCDCAA"/>
+          <w:sz w:val="21"/>
+          <w:szCs w:val="21"/>
+          <w:lang w:eastAsia="en-US"/>
+        </w:rPr>
+        <w:t>compareStopIds</w:t>
+      </w:r>
+      <w:r>
+        <w:rPr>
+          <w:rFonts w:ascii="Consolas" w:eastAsia="Times New Roman" w:hAnsi="Consolas" w:cs="Times New Roman"/>
+          <w:color w:val="D4D4D4"/>
+          <w:sz w:val="21"/>
+          <w:szCs w:val="21"/>
+          <w:lang w:eastAsia="en-US"/>
+        </w:rPr>
+        <w:t>(</w:t>
+      </w:r>
+      <w:r>
+        <w:rPr>
+          <w:rFonts w:ascii="Consolas" w:eastAsia="Times New Roman" w:hAnsi="Consolas" w:cs="Times New Roman"/>
+          <w:color w:val="9CDCFE"/>
+          <w:sz w:val="21"/>
+          <w:szCs w:val="21"/>
+          <w:lang w:eastAsia="en-US"/>
+        </w:rPr>
+        <w:t>stop</w:t>
+      </w:r>
+      <w:r>
+        <w:rPr>
+          <w:rFonts w:ascii="Consolas" w:eastAsia="Times New Roman" w:hAnsi="Consolas" w:cs="Times New Roman"/>
+          <w:color w:val="D4D4D4"/>
+          <w:sz w:val="21"/>
+          <w:szCs w:val="21"/>
+          <w:lang w:eastAsia="en-US"/>
+        </w:rPr>
+        <w:t>, </w:t>
+      </w:r>
+      <w:r>
+        <w:rPr>
+          <w:rFonts w:ascii="Consolas" w:eastAsia="Times New Roman" w:hAnsi="Consolas" w:cs="Times New Roman"/>
+          <w:color w:val="9CDCFE"/>
+          <w:sz w:val="21"/>
+          <w:szCs w:val="21"/>
+          <w:lang w:eastAsia="en-US"/>
+        </w:rPr>
+        <w:t>keyvaluestop</w:t>
+      </w:r>
+      <w:r>
+        <w:rPr>
+          <w:rFonts w:ascii="Consolas" w:eastAsia="Times New Roman" w:hAnsi="Consolas" w:cs="Times New Roman"/>
+          <w:color w:val="D4D4D4"/>
+          <w:sz w:val="21"/>
+          <w:szCs w:val="21"/>
+          <w:lang w:eastAsia="en-US"/>
+        </w:rPr>
+        <w:t>):</w:t>
+      </w:r>
+    </w:p>
+    <w:p>
+      <w:pPr>
+        <w:shd w:val="clear" w:color="auto" w:fill="1E1E1E"/>
+        <w:spacing w:after="0" w:line="285" w:lineRule="atLeast"/>
+        <w:ind w:left="360"/>
+        <w:rPr>
+          <w:rFonts w:ascii="Consolas" w:eastAsia="Times New Roman" w:hAnsi="Consolas" w:cs="Times New Roman"/>
+          <w:color w:val="D4D4D4"/>
+          <w:sz w:val="21"/>
+          <w:szCs w:val="21"/>
+          <w:lang w:eastAsia="en-US"/>
+        </w:rPr>
+      </w:pPr>
+      <w:r>
+        <w:rPr>
+          <w:rFonts w:ascii="Consolas" w:eastAsia="Times New Roman" w:hAnsi="Consolas" w:cs="Times New Roman"/>
+          <w:color w:val="D4D4D4"/>
+          <w:sz w:val="21"/>
+          <w:szCs w:val="21"/>
+          <w:lang w:eastAsia="en-US"/>
+        </w:rPr>
+        <w:t>    </w:t>
+      </w:r>
+      <w:r>
+        <w:rPr>
+          <w:rFonts w:ascii="Consolas" w:eastAsia="Times New Roman" w:hAnsi="Consolas" w:cs="Times New Roman"/>
+          <w:color w:val="CE9178"/>
+          <w:sz w:val="21"/>
+          <w:szCs w:val="21"/>
+          <w:lang w:eastAsia="en-US"/>
+        </w:rPr>
+        <w:t>"""</w:t>
+      </w:r>
+    </w:p>
+    <w:p>
+      <w:pPr>
+        <w:shd w:val="clear" w:color="auto" w:fill="1E1E1E"/>
+        <w:spacing w:after="0" w:line="285" w:lineRule="atLeast"/>
+        <w:ind w:left="360"/>
+        <w:rPr>
+          <w:rFonts w:ascii="Consolas" w:eastAsia="Times New Roman" w:hAnsi="Consolas" w:cs="Times New Roman"/>
+          <w:color w:val="D4D4D4"/>
+          <w:sz w:val="21"/>
+          <w:szCs w:val="21"/>
+          <w:lang w:eastAsia="en-US"/>
+        </w:rPr>
+      </w:pPr>
+      <w:r>
+        <w:rPr>
+          <w:rFonts w:ascii="Consolas" w:eastAsia="Times New Roman" w:hAnsi="Consolas" w:cs="Times New Roman"/>
+          <w:color w:val="CE9178"/>
+          <w:sz w:val="21"/>
+          <w:szCs w:val="21"/>
+          <w:lang w:eastAsia="en-US"/>
+        </w:rPr>
+        <w:t>    Compara dos estaciones</w:t>
+      </w:r>
+    </w:p>
+    <w:p>
+      <w:pPr>
+        <w:shd w:val="clear" w:color="auto" w:fill="1E1E1E"/>
+        <w:spacing w:after="0" w:line="285" w:lineRule="atLeast"/>
+        <w:ind w:left="360"/>
+        <w:rPr>
+          <w:rFonts w:ascii="Consolas" w:eastAsia="Times New Roman" w:hAnsi="Consolas" w:cs="Times New Roman"/>
+          <w:color w:val="D4D4D4"/>
+          <w:sz w:val="21"/>
+          <w:szCs w:val="21"/>
+          <w:lang w:eastAsia="en-US"/>
+        </w:rPr>
+      </w:pPr>
+      <w:r>
+        <w:rPr>
+          <w:rFonts w:ascii="Consolas" w:eastAsia="Times New Roman" w:hAnsi="Consolas" w:cs="Times New Roman"/>
+          <w:color w:val="CE9178"/>
+          <w:sz w:val="21"/>
+          <w:szCs w:val="21"/>
+          <w:lang w:eastAsia="en-US"/>
+        </w:rPr>
+        <w:t>    """</w:t>
+      </w:r>
+    </w:p>
+    <w:p>
+      <w:pPr>
+        <w:shd w:val="clear" w:color="auto" w:fill="1E1E1E"/>
+        <w:spacing w:after="0" w:line="285" w:lineRule="atLeast"/>
+        <w:ind w:left="360"/>
+        <w:rPr>
+          <w:rFonts w:ascii="Consolas" w:eastAsia="Times New Roman" w:hAnsi="Consolas" w:cs="Times New Roman"/>
+          <w:color w:val="D4D4D4"/>
+          <w:sz w:val="21"/>
+          <w:szCs w:val="21"/>
+          <w:lang w:eastAsia="en-US"/>
+        </w:rPr>
+      </w:pPr>
+      <w:r>
+        <w:rPr>
+          <w:rFonts w:ascii="Consolas" w:eastAsia="Times New Roman" w:hAnsi="Consolas" w:cs="Times New Roman"/>
+          <w:color w:val="D4D4D4"/>
+          <w:sz w:val="21"/>
+          <w:szCs w:val="21"/>
+          <w:lang w:eastAsia="en-US"/>
+        </w:rPr>
+        <w:t>    </w:t>
+      </w:r>
+      <w:r>
+        <w:rPr>
+          <w:rFonts w:ascii="Consolas" w:eastAsia="Times New Roman" w:hAnsi="Consolas" w:cs="Times New Roman"/>
+          <w:color w:val="9CDCFE"/>
+          <w:sz w:val="21"/>
+          <w:szCs w:val="21"/>
+          <w:lang w:eastAsia="en-US"/>
+        </w:rPr>
+        <w:t>stopcode</w:t>
+      </w:r>
+      <w:r>
+        <w:rPr>
+          <w:rFonts w:ascii="Consolas" w:eastAsia="Times New Roman" w:hAnsi="Consolas" w:cs="Times New Roman"/>
+          <w:color w:val="D4D4D4"/>
+          <w:sz w:val="21"/>
+          <w:szCs w:val="21"/>
+          <w:lang w:eastAsia="en-US"/>
+        </w:rPr>
+        <w:t> = </w:t>
+      </w:r>
+      <w:r>
+        <w:rPr>
+          <w:rFonts w:ascii="Consolas" w:eastAsia="Times New Roman" w:hAnsi="Consolas" w:cs="Times New Roman"/>
+          <w:color w:val="9CDCFE"/>
+          <w:sz w:val="21"/>
+          <w:szCs w:val="21"/>
+          <w:lang w:eastAsia="en-US"/>
+        </w:rPr>
+        <w:t>keyvaluestop</w:t>
+      </w:r>
+      <w:r>
+        <w:rPr>
+          <w:rFonts w:ascii="Consolas" w:eastAsia="Times New Roman" w:hAnsi="Consolas" w:cs="Times New Roman"/>
+          <w:color w:val="D4D4D4"/>
+          <w:sz w:val="21"/>
+          <w:szCs w:val="21"/>
+          <w:lang w:eastAsia="en-US"/>
+        </w:rPr>
+        <w:t>[</w:t>
+      </w:r>
+      <w:r>
+        <w:rPr>
+          <w:rFonts w:ascii="Consolas" w:eastAsia="Times New Roman" w:hAnsi="Consolas" w:cs="Times New Roman"/>
+          <w:color w:val="CE9178"/>
+          <w:sz w:val="21"/>
+          <w:szCs w:val="21"/>
+          <w:lang w:eastAsia="en-US"/>
+        </w:rPr>
+        <w:t>'key'</w:t>
+      </w:r>
+      <w:r>
+        <w:rPr>
+          <w:rFonts w:ascii="Consolas" w:eastAsia="Times New Roman" w:hAnsi="Consolas" w:cs="Times New Roman"/>
+          <w:color w:val="D4D4D4"/>
+          <w:sz w:val="21"/>
+          <w:szCs w:val="21"/>
+          <w:lang w:eastAsia="en-US"/>
+        </w:rPr>
+        <w:t>]</w:t>
+      </w:r>
+    </w:p>
+    <w:p>
+      <w:pPr>
+        <w:shd w:val="clear" w:color="auto" w:fill="1E1E1E"/>
+        <w:spacing w:after="0" w:line="285" w:lineRule="atLeast"/>
+        <w:ind w:left="360"/>
+        <w:rPr>
+          <w:rFonts w:ascii="Consolas" w:eastAsia="Times New Roman" w:hAnsi="Consolas" w:cs="Times New Roman"/>
+          <w:color w:val="D4D4D4"/>
+          <w:sz w:val="21"/>
+          <w:szCs w:val="21"/>
+          <w:lang w:eastAsia="en-US"/>
+        </w:rPr>
+      </w:pPr>
+      <w:r>
+        <w:rPr>
+          <w:rFonts w:ascii="Consolas" w:eastAsia="Times New Roman" w:hAnsi="Consolas" w:cs="Times New Roman"/>
+          <w:color w:val="D4D4D4"/>
+          <w:sz w:val="21"/>
+          <w:szCs w:val="21"/>
+          <w:lang w:eastAsia="en-US"/>
+        </w:rPr>
+        <w:t>    </w:t>
+      </w:r>
+      <w:r>
+        <w:rPr>
+          <w:rFonts w:ascii="Consolas" w:eastAsia="Times New Roman" w:hAnsi="Consolas" w:cs="Times New Roman"/>
+          <w:color w:val="C586C0"/>
+          <w:sz w:val="21"/>
+          <w:szCs w:val="21"/>
+          <w:lang w:eastAsia="en-US"/>
+        </w:rPr>
+        <w:t>if</w:t>
+      </w:r>
+      <w:r>
+        <w:rPr>
+          <w:rFonts w:ascii="Consolas" w:eastAsia="Times New Roman" w:hAnsi="Consolas" w:cs="Times New Roman"/>
+          <w:color w:val="D4D4D4"/>
+          <w:sz w:val="21"/>
+          <w:szCs w:val="21"/>
+          <w:lang w:eastAsia="en-US"/>
+        </w:rPr>
+        <w:t> (</w:t>
+      </w:r>
+      <w:r>
+        <w:rPr>
+          <w:rFonts w:ascii="Consolas" w:eastAsia="Times New Roman" w:hAnsi="Consolas" w:cs="Times New Roman"/>
+          <w:color w:val="9CDCFE"/>
+          <w:sz w:val="21"/>
+          <w:szCs w:val="21"/>
+          <w:lang w:eastAsia="en-US"/>
+        </w:rPr>
+        <w:t>stop</w:t>
+      </w:r>
+      <w:r>
+        <w:rPr>
+          <w:rFonts w:ascii="Consolas" w:eastAsia="Times New Roman" w:hAnsi="Consolas" w:cs="Times New Roman"/>
+          <w:color w:val="D4D4D4"/>
+          <w:sz w:val="21"/>
+          <w:szCs w:val="21"/>
+          <w:lang w:eastAsia="en-US"/>
+        </w:rPr>
+        <w:t> == </w:t>
+      </w:r>
+      <w:proofErr w:type="spellStart"/>
+      <w:r>
+        <w:rPr>
+          <w:rFonts w:ascii="Consolas" w:eastAsia="Times New Roman" w:hAnsi="Consolas" w:cs="Times New Roman"/>
+          <w:color w:val="9CDCFE"/>
+          <w:sz w:val="21"/>
+          <w:szCs w:val="21"/>
+          <w:lang w:eastAsia="en-US"/>
+        </w:rPr>
+        <w:t>stopcode</w:t>
+      </w:r>
+      <w:proofErr w:type="spellEnd"/>
+      <w:r>
+        <w:rPr>
+          <w:rFonts w:ascii="Consolas" w:eastAsia="Times New Roman" w:hAnsi="Consolas" w:cs="Times New Roman"/>
+          <w:color w:val="D4D4D4"/>
+          <w:sz w:val="21"/>
+          <w:szCs w:val="21"/>
+          <w:lang w:eastAsia="en-US"/>
+        </w:rPr>
+        <w:t>):</w:t>
+      </w:r>
+    </w:p>
+    <w:p>
+      <w:pPr>
+        <w:shd w:val="clear" w:color="auto" w:fill="1E1E1E"/>
+        <w:spacing w:after="0" w:line="285" w:lineRule="atLeast"/>
+        <w:ind w:left="360"/>
+        <w:rPr>
+          <w:rFonts w:ascii="Consolas" w:eastAsia="Times New Roman" w:hAnsi="Consolas" w:cs="Times New Roman"/>
+          <w:color w:val="D4D4D4"/>
+          <w:sz w:val="21"/>
+          <w:szCs w:val="21"/>
+          <w:lang w:eastAsia="en-US"/>
+        </w:rPr>
+      </w:pPr>
+      <w:r>
+        <w:rPr>
+          <w:rFonts w:ascii="Consolas" w:eastAsia="Times New Roman" w:hAnsi="Consolas" w:cs="Times New Roman"/>
+          <w:color w:val="D4D4D4"/>
+          <w:sz w:val="21"/>
+          <w:szCs w:val="21"/>
+          <w:lang w:eastAsia="en-US"/>
+        </w:rPr>
+        <w:t>        </w:t>
+      </w:r>
+      <w:r>
+        <w:rPr>
+          <w:rFonts w:ascii="Consolas" w:eastAsia="Times New Roman" w:hAnsi="Consolas" w:cs="Times New Roman"/>
+          <w:color w:val="C586C0"/>
+          <w:sz w:val="21"/>
+          <w:szCs w:val="21"/>
+          <w:lang w:eastAsia="en-US"/>
+        </w:rPr>
+        <w:t>return</w:t>
+      </w:r>
+      <w:r>
+        <w:rPr>
+          <w:rFonts w:ascii="Consolas" w:eastAsia="Times New Roman" w:hAnsi="Consolas" w:cs="Times New Roman"/>
+          <w:color w:val="D4D4D4"/>
+          <w:sz w:val="21"/>
+          <w:szCs w:val="21"/>
+          <w:lang w:eastAsia="en-US"/>
+        </w:rPr>
+        <w:t> </w:t>
+      </w:r>
+      <w:r>
+        <w:rPr>
+          <w:rFonts w:ascii="Consolas" w:eastAsia="Times New Roman" w:hAnsi="Consolas" w:cs="Times New Roman"/>
+          <w:color w:val="B5CEA8"/>
+          <w:sz w:val="21"/>
+          <w:szCs w:val="21"/>
+          <w:lang w:eastAsia="en-US"/>
+        </w:rPr>
+        <w:t>0</w:t>
+      </w:r>
+    </w:p>
+    <w:p>
+      <w:pPr>
+        <w:shd w:val="clear" w:color="auto" w:fill="1E1E1E"/>
+        <w:spacing w:after="0" w:line="285" w:lineRule="atLeast"/>
+        <w:ind w:left="360"/>
+        <w:rPr>
+          <w:rFonts w:ascii="Consolas" w:eastAsia="Times New Roman" w:hAnsi="Consolas" w:cs="Times New Roman"/>
+          <w:color w:val="D4D4D4"/>
+          <w:sz w:val="21"/>
+          <w:szCs w:val="21"/>
+          <w:lang w:eastAsia="en-US"/>
+        </w:rPr>
+      </w:pPr>
+      <w:r>
+        <w:rPr>
+          <w:rFonts w:ascii="Consolas" w:eastAsia="Times New Roman" w:hAnsi="Consolas" w:cs="Times New Roman"/>
+          <w:color w:val="D4D4D4"/>
+          <w:sz w:val="21"/>
+          <w:szCs w:val="21"/>
+          <w:lang w:eastAsia="en-US"/>
+        </w:rPr>
+        <w:t>    </w:t>
+      </w:r>
+      <w:proofErr w:type="spellStart"/>
+      <w:r>
+        <w:rPr>
+          <w:rFonts w:ascii="Consolas" w:eastAsia="Times New Roman" w:hAnsi="Consolas" w:cs="Times New Roman"/>
+          <w:color w:val="C586C0"/>
+          <w:sz w:val="21"/>
+          <w:szCs w:val="21"/>
+          <w:lang w:eastAsia="en-US"/>
+        </w:rPr>
+        <w:t>elif</w:t>
+      </w:r>
+      <w:proofErr w:type="spellEnd"/>
+      <w:r>
+        <w:rPr>
+          <w:rFonts w:ascii="Consolas" w:eastAsia="Times New Roman" w:hAnsi="Consolas" w:cs="Times New Roman"/>
+          <w:color w:val="D4D4D4"/>
+          <w:sz w:val="21"/>
+          <w:szCs w:val="21"/>
+          <w:lang w:eastAsia="en-US"/>
+        </w:rPr>
+        <w:t> (</w:t>
+      </w:r>
+      <w:r>
+        <w:rPr>
+          <w:rFonts w:ascii="Consolas" w:eastAsia="Times New Roman" w:hAnsi="Consolas" w:cs="Times New Roman"/>
+          <w:color w:val="9CDCFE"/>
+          <w:sz w:val="21"/>
+          <w:szCs w:val="21"/>
+          <w:lang w:eastAsia="en-US"/>
+        </w:rPr>
+        <w:t>stop</w:t>
+      </w:r>
+      <w:r>
+        <w:rPr>
+          <w:rFonts w:ascii="Consolas" w:eastAsia="Times New Roman" w:hAnsi="Consolas" w:cs="Times New Roman"/>
+          <w:color w:val="D4D4D4"/>
+          <w:sz w:val="21"/>
+          <w:szCs w:val="21"/>
+          <w:lang w:eastAsia="en-US"/>
+        </w:rPr>
+        <w:t> &gt; </w:t>
+      </w:r>
+      <w:proofErr w:type="spellStart"/>
+      <w:r>
+        <w:rPr>
+          <w:rFonts w:ascii="Consolas" w:eastAsia="Times New Roman" w:hAnsi="Consolas" w:cs="Times New Roman"/>
+          <w:color w:val="9CDCFE"/>
+          <w:sz w:val="21"/>
+          <w:szCs w:val="21"/>
+          <w:lang w:eastAsia="en-US"/>
+        </w:rPr>
+        <w:t>stopcode</w:t>
+      </w:r>
+      <w:proofErr w:type="spellEnd"/>
+      <w:r>
+        <w:rPr>
+          <w:rFonts w:ascii="Consolas" w:eastAsia="Times New Roman" w:hAnsi="Consolas" w:cs="Times New Roman"/>
+          <w:color w:val="D4D4D4"/>
+          <w:sz w:val="21"/>
+          <w:szCs w:val="21"/>
+          <w:lang w:eastAsia="en-US"/>
+        </w:rPr>
+        <w:t>):</w:t>
+      </w:r>
+    </w:p>
+    <w:p>
+      <w:pPr>
+        <w:shd w:val="clear" w:color="auto" w:fill="1E1E1E"/>
+        <w:spacing w:after="0" w:line="285" w:lineRule="atLeast"/>
+        <w:ind w:left="360"/>
+        <w:rPr>
+          <w:rFonts w:ascii="Consolas" w:eastAsia="Times New Roman" w:hAnsi="Consolas" w:cs="Times New Roman"/>
+          <w:color w:val="D4D4D4"/>
+          <w:sz w:val="21"/>
+          <w:szCs w:val="21"/>
+          <w:lang w:eastAsia="en-US"/>
+        </w:rPr>
+      </w:pPr>
+      <w:r>
+        <w:rPr>
+          <w:rFonts w:ascii="Consolas" w:eastAsia="Times New Roman" w:hAnsi="Consolas" w:cs="Times New Roman"/>
+          <w:color w:val="D4D4D4"/>
+          <w:sz w:val="21"/>
+          <w:szCs w:val="21"/>
+          <w:lang w:eastAsia="en-US"/>
+        </w:rPr>
+        <w:t>        </w:t>
+      </w:r>
+      <w:r>
+        <w:rPr>
+          <w:rFonts w:ascii="Consolas" w:eastAsia="Times New Roman" w:hAnsi="Consolas" w:cs="Times New Roman"/>
+          <w:color w:val="C586C0"/>
+          <w:sz w:val="21"/>
+          <w:szCs w:val="21"/>
+          <w:lang w:eastAsia="en-US"/>
+        </w:rPr>
+        <w:t>return</w:t>
+      </w:r>
+      <w:r>
+        <w:rPr>
+          <w:rFonts w:ascii="Consolas" w:eastAsia="Times New Roman" w:hAnsi="Consolas" w:cs="Times New Roman"/>
+          <w:color w:val="D4D4D4"/>
+          <w:sz w:val="21"/>
+          <w:szCs w:val="21"/>
+          <w:lang w:eastAsia="en-US"/>
+        </w:rPr>
+        <w:t> </w:t>
+      </w:r>
+      <w:r>
+        <w:rPr>
+          <w:rFonts w:ascii="Consolas" w:eastAsia="Times New Roman" w:hAnsi="Consolas" w:cs="Times New Roman"/>
+          <w:color w:val="B5CEA8"/>
+          <w:sz w:val="21"/>
+          <w:szCs w:val="21"/>
+          <w:lang w:eastAsia="en-US"/>
+        </w:rPr>
+        <w:t>1</w:t>
+      </w:r>
+    </w:p>
+    <w:p>
+      <w:pPr>
+        <w:shd w:val="clear" w:color="auto" w:fill="1E1E1E"/>
+        <w:spacing w:after="0" w:line="285" w:lineRule="atLeast"/>
+        <w:ind w:left="360"/>
+        <w:rPr>
+          <w:rFonts w:ascii="Consolas" w:eastAsia="Times New Roman" w:hAnsi="Consolas" w:cs="Times New Roman"/>
+          <w:color w:val="D4D4D4"/>
+          <w:sz w:val="21"/>
+          <w:szCs w:val="21"/>
+          <w:lang w:eastAsia="en-US"/>
+        </w:rPr>
+      </w:pPr>
+      <w:r>
+        <w:rPr>
+          <w:rFonts w:ascii="Consolas" w:eastAsia="Times New Roman" w:hAnsi="Consolas" w:cs="Times New Roman"/>
+          <w:color w:val="D4D4D4"/>
+          <w:sz w:val="21"/>
+          <w:szCs w:val="21"/>
+          <w:lang w:eastAsia="en-US"/>
+        </w:rPr>
+        <w:t>    </w:t>
+      </w:r>
+      <w:r>
+        <w:rPr>
+          <w:rFonts w:ascii="Consolas" w:eastAsia="Times New Roman" w:hAnsi="Consolas" w:cs="Times New Roman"/>
+          <w:color w:val="C586C0"/>
+          <w:sz w:val="21"/>
+          <w:szCs w:val="21"/>
+          <w:lang w:eastAsia="en-US"/>
+        </w:rPr>
+        <w:t>else</w:t>
+      </w:r>
+      <w:r>
+        <w:rPr>
+          <w:rFonts w:ascii="Consolas" w:eastAsia="Times New Roman" w:hAnsi="Consolas" w:cs="Times New Roman"/>
+          <w:color w:val="D4D4D4"/>
+          <w:sz w:val="21"/>
+          <w:szCs w:val="21"/>
+          <w:lang w:eastAsia="en-US"/>
+        </w:rPr>
+        <w:t>:</w:t>
+      </w:r>
+    </w:p>
+    <w:p>
+      <w:pPr>
+        <w:shd w:val="clear" w:color="auto" w:fill="1E1E1E"/>
+        <w:spacing w:after="0" w:line="285" w:lineRule="atLeast"/>
+        <w:ind w:left="360"/>
+        <w:rPr>
+          <w:rFonts w:ascii="Consolas" w:eastAsia="Times New Roman" w:hAnsi="Consolas" w:cs="Times New Roman"/>
+          <w:color w:val="D4D4D4"/>
+          <w:sz w:val="21"/>
+          <w:szCs w:val="21"/>
+          <w:lang w:eastAsia="en-US"/>
+        </w:rPr>
+      </w:pPr>
+      <w:r>
+        <w:rPr>
+          <w:rFonts w:ascii="Consolas" w:eastAsia="Times New Roman" w:hAnsi="Consolas" w:cs="Times New Roman"/>
+          <w:color w:val="D4D4D4"/>
+          <w:sz w:val="21"/>
+          <w:szCs w:val="21"/>
+          <w:lang w:eastAsia="en-US"/>
+        </w:rPr>
+        <w:t>        </w:t>
+      </w:r>
+      <w:r>
+        <w:rPr>
+          <w:rFonts w:ascii="Consolas" w:eastAsia="Times New Roman" w:hAnsi="Consolas" w:cs="Times New Roman"/>
+          <w:color w:val="C586C0"/>
+          <w:sz w:val="21"/>
+          <w:szCs w:val="21"/>
+          <w:lang w:eastAsia="en-US"/>
+        </w:rPr>
+        <w:t>return</w:t>
+      </w:r>
+      <w:r>
+        <w:rPr>
+          <w:rFonts w:ascii="Consolas" w:eastAsia="Times New Roman" w:hAnsi="Consolas" w:cs="Times New Roman"/>
+          <w:color w:val="D4D4D4"/>
+          <w:sz w:val="21"/>
+          <w:szCs w:val="21"/>
+          <w:lang w:eastAsia="en-US"/>
+        </w:rPr>
+        <w:t> -</w:t>
+      </w:r>
+      <w:r>
+        <w:rPr>
+          <w:rFonts w:ascii="Consolas" w:eastAsia="Times New Roman" w:hAnsi="Consolas" w:cs="Times New Roman"/>
+          <w:color w:val="B5CEA8"/>
+          <w:sz w:val="21"/>
+          <w:szCs w:val="21"/>
+          <w:lang w:eastAsia="en-US"/>
+        </w:rPr>
+        <w:t>1</w:t>
+      </w:r>
+    </w:p>
+    <w:p>
+      <w:pPr>
         <w:pStyle w:val="ListParagraph"/>
         <w:rPr>
           <w:rFonts w:ascii="Dax-Regular" w:hAnsi="Dax-Regular"/>
-          <w:lang w:val="es-419"/>
         </w:rPr>
       </w:pPr>
     </w:p>
@@ -371,6 +3544,66 @@
           <w:lang w:val="es-CO"/>
         </w:rPr>
       </w:pPr>
+      <w:r>
+        <w:rPr>
+          <w:rFonts w:ascii="Dax-Regular" w:hAnsi="Dax-Regular"/>
+          <w:lang w:val="es-CO"/>
+        </w:rPr>
+        <w:t xml:space="preserve">La función de comparación es </w:t>
+      </w:r>
+      <w:proofErr w:type="spellStart"/>
+      <w:r>
+        <w:rPr>
+          <w:rFonts w:ascii="Dax-Regular" w:hAnsi="Dax-Regular"/>
+          <w:lang w:val="es-CO"/>
+        </w:rPr>
+        <w:t>c</w:t>
+      </w:r>
+      <w:r>
+        <w:rPr>
+          <w:rFonts w:ascii="Dax-Regular" w:hAnsi="Dax-Regular"/>
+          <w:lang w:val="es-CO"/>
+        </w:rPr>
+        <w:t>ompareStopIds</w:t>
+      </w:r>
+      <w:proofErr w:type="spellEnd"/>
+      <w:r>
+        <w:rPr>
+          <w:rFonts w:ascii="Dax-Regular" w:hAnsi="Dax-Regular"/>
+          <w:lang w:val="es-CO"/>
+        </w:rPr>
+        <w:t>, que compara</w:t>
+      </w:r>
+      <w:r>
+        <w:rPr>
+          <w:rFonts w:ascii="Dax-Regular" w:hAnsi="Dax-Regular"/>
+          <w:lang w:val="es-CO"/>
+        </w:rPr>
+        <w:t xml:space="preserve"> si dos vértices son iguales</w:t>
+      </w:r>
+      <w:r>
+        <w:rPr>
+          <w:rFonts w:ascii="Dax-Regular" w:hAnsi="Dax-Regular"/>
+          <w:lang w:val="es-CO"/>
+        </w:rPr>
+        <w:t xml:space="preserve">. Esto es importante para la función </w:t>
+      </w:r>
+      <w:proofErr w:type="spellStart"/>
+      <w:r>
+        <w:rPr>
+          <w:rFonts w:ascii="Dax-Regular" w:hAnsi="Dax-Regular"/>
+          <w:lang w:val="es-CO"/>
+        </w:rPr>
+        <w:t>getEdge</w:t>
+      </w:r>
+      <w:proofErr w:type="spellEnd"/>
+      <w:r>
+        <w:rPr>
+          <w:rFonts w:ascii="Dax-Regular" w:hAnsi="Dax-Regular"/>
+          <w:lang w:val="es-CO"/>
+        </w:rPr>
+        <w:t>.</w:t>
+      </w:r>
     </w:p>
     <w:sectPr>
       <w:pgSz w:w="12240" w:h="15840"/>
@@ -1581,7 +4814,7 @@
   <w:abstractNum w:abstractNumId="12" w15:restartNumberingAfterBreak="0">
     <w:nsid w:val="6A4C39F0"/>
     <w:multiLevelType w:val="hybridMultilevel"/>
-    <w:tmpl w:val="CCB606F4"/>
+    <w:tmpl w:val="E82C69C6"/>
     <w:lvl w:ilvl="0" w:tplc="04090017">
       <w:start w:val="1"/>
       <w:numFmt w:val="lowerLetter"/>
@@ -2481,6 +5714,25 @@
       <w:szCs w:val="26"/>
     </w:rPr>
   </w:style>
+  <w:style w:type="table" w:styleId="TableGrid">
+    <w:name w:val="Table Grid"/>
+    <w:basedOn w:val="TableNormal"/>
+    <w:uiPriority w:val="39"/>
+    <w:rsid w:val="00D11876"/>
+    <w:pPr>
+      <w:spacing w:after="0" w:line="240" w:lineRule="auto"/>
+    </w:pPr>
+    <w:tblPr>
+      <w:tblBorders>
+        <w:top w:val="single" w:sz="4" w:space="0" w:color="auto"/>
+        <w:left w:val="single" w:sz="4" w:space="0" w:color="auto"/>
+        <w:bottom w:val="single" w:sz="4" w:space="0" w:color="auto"/>
+        <w:right w:val="single" w:sz="4" w:space="0" w:color="auto"/>
+        <w:insideH w:val="single" w:sz="4" w:space="0" w:color="auto"/>
+        <w:insideV w:val="single" w:sz="4" w:space="0" w:color="auto"/>
+      </w:tblBorders>
+    </w:tblPr>
+  </w:style>
 </w:styles>
 </file>
 
@@ -2780,12 +6032,9 @@
 </file>
 
 <file path=customXml/item1.xml><?xml version="1.0" encoding="utf-8"?>
-<?mso-contentType ?>
-<FormTemplates xmlns="http://schemas.microsoft.com/sharepoint/v3/contenttype/forms">
-  <Display>DocumentLibraryForm</Display>
-  <Edit>DocumentLibraryForm</Edit>
-  <New>DocumentLibraryForm</New>
-</FormTemplates>
+<p:properties xmlns:p="http://schemas.microsoft.com/office/2006/metadata/properties" xmlns:xsi="http://www.w3.org/2001/XMLSchema-instance" xmlns:pc="http://schemas.microsoft.com/office/infopath/2007/PartnerControls">
+  <documentManagement/>
+</p:properties>
 </file>
 
 <file path=customXml/item2.xml><?xml version="1.0" encoding="utf-8"?>
@@ -3000,12 +6249,47 @@
 </file>
 
 <file path=customXml/item3.xml><?xml version="1.0" encoding="utf-8"?>
-<p:properties xmlns:p="http://schemas.microsoft.com/office/2006/metadata/properties" xmlns:xsi="http://www.w3.org/2001/XMLSchema-instance" xmlns:pc="http://schemas.microsoft.com/office/infopath/2007/PartnerControls">
-  <documentManagement/>
-</p:properties>
+<?mso-contentType ?>
+<FormTemplates xmlns="http://schemas.microsoft.com/sharepoint/v3/contenttype/forms">
+  <Display>DocumentLibraryForm</Display>
+  <Edit>DocumentLibraryForm</Edit>
+  <New>DocumentLibraryForm</New>
+</FormTemplates>
+</file>
+
+<file path=customXml/item4.xml><?xml version="1.0" encoding="utf-8"?>
+<b:Sources xmlns:b="http://schemas.openxmlformats.org/officeDocument/2006/bibliography" xmlns="http://schemas.openxmlformats.org/officeDocument/2006/bibliography" SelectedStyle="\APASixthEditionOfficeOnline.xsl" StyleName="APA" Version="6"/>
 </file>
 
 <file path=customXml/itemProps1.xml><?xml version="1.0" encoding="utf-8"?>
+<ds:datastoreItem xmlns:ds="http://schemas.openxmlformats.org/officeDocument/2006/customXml" ds:itemID="{8542EACB-7939-45C8-99C3-B6897CA7A7EF}">
+  <ds:schemaRefs>
+    <ds:schemaRef ds:uri="http://schemas.microsoft.com/office/2006/metadata/properties"/>
+    <ds:schemaRef ds:uri="http://schemas.microsoft.com/office/infopath/2007/PartnerControls"/>
+  </ds:schemaRefs>
+</ds:datastoreItem>
+</file>
+
+<file path=customXml/itemProps2.xml><?xml version="1.0" encoding="utf-8"?>
+<ds:datastoreItem xmlns:ds="http://schemas.openxmlformats.org/officeDocument/2006/customXml" ds:itemID="{B5A68955-FE31-4882-A896-23358313A6FD}">
+  <ds:schemaRefs>
+    <ds:schemaRef ds:uri="http://schemas.microsoft.com/office/2006/metadata/contentType"/>
+    <ds:schemaRef ds:uri="http://schemas.microsoft.com/office/2006/metadata/properties/metaAttributes"/>
+    <ds:schemaRef ds:uri="http://www.w3.org/2001/XMLSchema"/>
+    <ds:schemaRef ds:uri="http://schemas.microsoft.com/office/2006/metadata/properties"/>
+    <ds:schemaRef ds:uri="164883f8-7691-4ecf-b54a-664c0d0edefe"/>
+    <ds:schemaRef ds:uri="85e30bcc-d76c-4413-8e4d-2dce22fb0743"/>
+    <ds:schemaRef ds:uri="http://schemas.microsoft.com/office/2006/documentManagement/types"/>
+    <ds:schemaRef ds:uri="http://schemas.microsoft.com/office/infopath/2007/PartnerControls"/>
+    <ds:schemaRef ds:uri="http://schemas.openxmlformats.org/package/2006/metadata/core-properties"/>
+    <ds:schemaRef ds:uri="http://purl.org/dc/elements/1.1/"/>
+    <ds:schemaRef ds:uri="http://purl.org/dc/terms/"/>
+    <ds:schemaRef ds:uri="http://schemas.microsoft.com/internal/obd"/>
+  </ds:schemaRefs>
+</ds:datastoreItem>
+</file>
+
+<file path=customXml/itemProps3.xml><?xml version="1.0" encoding="utf-8"?>
 <ds:datastoreItem xmlns:ds="http://schemas.openxmlformats.org/officeDocument/2006/customXml" ds:itemID="{1F59EA8B-1FA8-40D2-A8B0-61B9CE1E4579}">
   <ds:schemaRefs>
     <ds:schemaRef ds:uri="http://schemas.microsoft.com/sharepoint/v3/contenttype/forms"/>
@@ -3013,15 +6297,10 @@
 </ds:datastoreItem>
 </file>
 
-<file path=customXml/itemProps2.xml><?xml version="1.0" encoding="utf-8"?>
-<ds:datastoreItem xmlns:ds="http://schemas.openxmlformats.org/officeDocument/2006/customXml" ds:itemID="{B5A68955-FE31-4882-A896-23358313A6FD}"/>
-</file>
-
-<file path=customXml/itemProps3.xml><?xml version="1.0" encoding="utf-8"?>
-<ds:datastoreItem xmlns:ds="http://schemas.openxmlformats.org/officeDocument/2006/customXml" ds:itemID="{8542EACB-7939-45C8-99C3-B6897CA7A7EF}">
+<file path=customXml/itemProps4.xml><?xml version="1.0" encoding="utf-8"?>
+<ds:datastoreItem xmlns:ds="http://schemas.openxmlformats.org/officeDocument/2006/customXml" ds:itemID="{15BDD751-DCF3-46EB-ACCB-F95BC882BBB0}">
   <ds:schemaRefs>
-    <ds:schemaRef ds:uri="http://schemas.microsoft.com/office/2006/metadata/properties"/>
-    <ds:schemaRef ds:uri="http://schemas.microsoft.com/office/infopath/2007/PartnerControls"/>
+    <ds:schemaRef ds:uri="http://schemas.openxmlformats.org/officeDocument/2006/bibliography"/>
   </ds:schemaRefs>
 </ds:datastoreItem>
 </file>
</xml_diff>